<commit_message>
corrected quiz1 and 2, separated report and quiz
</commit_message>
<xml_diff>
--- a/hw02/hw02_jaeyang.docx
+++ b/hw02/hw02_jaeyang.docx
@@ -14395,43 +14395,84 @@
     <w:p>
       <w:pPr>
         <w:pStyle w:val="NoSpacing"/>
+      </w:pPr>
+      <w:r>
         <w:rPr>
           <w:rFonts w:hint="eastAsia"/>
         </w:rPr>
-      </w:pPr>
+        <w:t xml:space="preserve">Input signal frequency: </w:t>
+      </w:r>
       <w:r>
         <w:rPr>
           <w:rFonts w:hint="eastAsia"/>
-        </w:rPr>
-        <w:t xml:space="preserve">Input signal frequency: </w:t>
-      </w:r>
+          <w:b/>
+        </w:rPr>
+        <w:t>3MHz</w:t>
+      </w:r>
+    </w:p>
+    <w:p>
+      <w:pPr>
+        <w:pStyle w:val="NoSpacing"/>
+      </w:pPr>
       <w:r>
         <w:rPr>
           <w:rFonts w:hint="eastAsia"/>
-          <w:b/>
-        </w:rPr>
-        <w:t>3MHz</w:t>
+        </w:rPr>
+        <w:t xml:space="preserve"># of sampling: </w:t>
+      </w:r>
+      <w:r>
+        <w:rPr>
+          <w:rFonts w:hint="eastAsia"/>
+          <w:b/>
+        </w:rPr>
+        <w:t>14 samples</w:t>
       </w:r>
     </w:p>
     <w:p>
       <w:pPr>
         <w:pStyle w:val="NoSpacing"/>
+      </w:pPr>
+      <w:r>
         <w:rPr>
           <w:rFonts w:hint="eastAsia"/>
         </w:rPr>
-      </w:pPr>
+        <w:t xml:space="preserve">Sampling rate: </w:t>
+      </w:r>
       <w:r>
         <w:rPr>
           <w:rFonts w:hint="eastAsia"/>
-        </w:rPr>
-        <w:t xml:space="preserve"># of sampling: </w:t>
-      </w:r>
+          <w:b/>
+        </w:rPr>
+        <w:t>42 MHz</w:t>
+      </w:r>
+    </w:p>
+    <w:p>
+      <w:pPr>
+        <w:pStyle w:val="NoSpacing"/>
+      </w:pPr>
+    </w:p>
+    <w:p>
+      <w:pPr>
+        <w:pStyle w:val="NoSpacing"/>
+      </w:pPr>
       <w:r>
         <w:rPr>
           <w:rFonts w:hint="eastAsia"/>
-          <w:b/>
-        </w:rPr>
-        <w:t>14 samples</w:t>
+        </w:rPr>
+        <w:t xml:space="preserve">In the above dump file, with </w:t>
+      </w:r>
+      <w:r>
+        <w:rPr>
+          <w:rFonts w:ascii="Courier New" w:hAnsi="Courier New" w:cs="Courier New"/>
+          <w:b/>
+        </w:rPr>
+        <w:t>–O0</w:t>
+      </w:r>
+      <w:r>
+        <w:rPr>
+          <w:rFonts w:hint="eastAsia"/>
+        </w:rPr>
+        <w:t xml:space="preserve"> option 3 instructions are spent for 1 sampling.</w:t>
       </w:r>
     </w:p>
     <w:p>
@@ -14442,100 +14483,34 @@
         <w:rPr>
           <w:rFonts w:hint="eastAsia"/>
         </w:rPr>
-        <w:t xml:space="preserve">Sampling rate: </w:t>
-      </w:r>
+        <w:t>However, with optimization, 1 instruction is needed for 1 sampling.</w:t>
+      </w:r>
+    </w:p>
+    <w:p>
+      <w:pPr>
+        <w:pStyle w:val="NoSpacing"/>
+      </w:pPr>
       <w:r>
         <w:rPr>
           <w:rFonts w:hint="eastAsia"/>
-          <w:b/>
-        </w:rPr>
-        <w:t>42 MHz</w:t>
+        </w:rPr>
+        <w:t>So, in the non-optimization code, sampling speed will be reduced with 30% (about 12MHz)</w:t>
       </w:r>
     </w:p>
     <w:p>
       <w:pPr>
         <w:pStyle w:val="NoSpacing"/>
-        <w:rPr>
-          <w:rFonts w:hint="eastAsia"/>
-        </w:rPr>
       </w:pPr>
     </w:p>
     <w:p>
       <w:pPr>
         <w:pStyle w:val="NoSpacing"/>
-        <w:rPr>
-          <w:rFonts w:hint="eastAsia"/>
-        </w:rPr>
-      </w:pPr>
-      <w:r>
-        <w:rPr>
-          <w:rFonts w:hint="eastAsia"/>
-        </w:rPr>
-        <w:t xml:space="preserve">In the above dump file, with </w:t>
-      </w:r>
-      <w:r>
-        <w:rPr>
-          <w:rFonts w:ascii="Courier New" w:hAnsi="Courier New" w:cs="Courier New"/>
-          <w:b/>
-        </w:rPr>
-        <w:t>–O0</w:t>
-      </w:r>
-      <w:r>
-        <w:rPr>
-          <w:rFonts w:hint="eastAsia"/>
-        </w:rPr>
-        <w:t xml:space="preserve"> option 3 instructions are spent for 1 sampling.</w:t>
-      </w:r>
+      </w:pPr>
     </w:p>
     <w:p>
       <w:pPr>
         <w:pStyle w:val="NoSpacing"/>
         <w:rPr>
-          <w:rFonts w:hint="eastAsia"/>
-        </w:rPr>
-      </w:pPr>
-      <w:r>
-        <w:rPr>
-          <w:rFonts w:hint="eastAsia"/>
-        </w:rPr>
-        <w:t>However, with optimization, 1 instruction is needed for 1 sampling.</w:t>
-      </w:r>
-    </w:p>
-    <w:p>
-      <w:pPr>
-        <w:pStyle w:val="NoSpacing"/>
-        <w:rPr>
-          <w:rFonts w:hint="eastAsia"/>
-        </w:rPr>
-      </w:pPr>
-      <w:r>
-        <w:rPr>
-          <w:rFonts w:hint="eastAsia"/>
-        </w:rPr>
-        <w:t>So, in the non-optimization code, sampling speed will be reduced with 30% (about 12MHz)</w:t>
-      </w:r>
-    </w:p>
-    <w:p>
-      <w:pPr>
-        <w:pStyle w:val="NoSpacing"/>
-        <w:rPr>
-          <w:rFonts w:hint="eastAsia"/>
-        </w:rPr>
-      </w:pPr>
-    </w:p>
-    <w:p>
-      <w:pPr>
-        <w:pStyle w:val="NoSpacing"/>
-        <w:rPr>
-          <w:rFonts w:hint="eastAsia"/>
-        </w:rPr>
-      </w:pPr>
-    </w:p>
-    <w:p>
-      <w:pPr>
-        <w:pStyle w:val="NoSpacing"/>
-        <w:rPr>
-          <w:rFonts w:hint="eastAsia"/>
           <w:b/>
         </w:rPr>
       </w:pPr>
@@ -14554,9 +14529,6 @@
           <w:ilvl w:val="0"/>
           <w:numId w:val="1"/>
         </w:numPr>
-        <w:rPr>
-          <w:rFonts w:hint="eastAsia"/>
-        </w:rPr>
       </w:pPr>
       <w:r>
         <w:rPr>
@@ -14572,9 +14544,6 @@
           <w:ilvl w:val="0"/>
           <w:numId w:val="1"/>
         </w:numPr>
-        <w:rPr>
-          <w:rFonts w:hint="eastAsia"/>
-        </w:rPr>
       </w:pPr>
       <w:r>
         <w:rPr>
@@ -14590,9 +14559,6 @@
           <w:ilvl w:val="0"/>
           <w:numId w:val="1"/>
         </w:numPr>
-        <w:rPr>
-          <w:rFonts w:hint="eastAsia"/>
-        </w:rPr>
       </w:pPr>
       <w:r>
         <w:rPr>
@@ -14608,4590 +14574,13 @@
           <w:ilvl w:val="0"/>
           <w:numId w:val="1"/>
         </w:numPr>
+      </w:pPr>
+      <w:r>
         <w:rPr>
           <w:rFonts w:hint="eastAsia"/>
         </w:rPr>
-      </w:pPr>
-      <w:r>
-        <w:rPr>
-          <w:rFonts w:hint="eastAsia"/>
-        </w:rPr>
         <w:t>Report: 3</w:t>
       </w:r>
-    </w:p>
-    <w:p>
-      <w:pPr>
-        <w:rPr>
-          <w:rFonts w:hint="eastAsia"/>
-        </w:rPr>
-      </w:pPr>
-    </w:p>
-    <w:p>
-      <w:r>
-        <w:br w:type="page"/>
-      </w:r>
-    </w:p>
-    <w:p>
-      <w:pPr>
-        <w:pStyle w:val="NoSpacing"/>
-        <w:rPr>
-          <w:sz w:val="16"/>
-        </w:rPr>
-      </w:pPr>
-      <w:r>
-        <w:rPr>
-          <w:rFonts w:hint="eastAsia"/>
-          <w:sz w:val="16"/>
-        </w:rPr>
-        <w:lastRenderedPageBreak/>
-        <w:t>QUIZ#1</w:t>
-      </w:r>
-    </w:p>
-    <w:tbl>
-      <w:tblPr>
-        <w:tblW w:w="0" w:type="auto"/>
-        <w:shd w:val="clear" w:color="auto" w:fill="FFFFFF"/>
-        <w:tblCellMar>
-          <w:top w:w="15" w:type="dxa"/>
-          <w:left w:w="15" w:type="dxa"/>
-          <w:bottom w:w="15" w:type="dxa"/>
-          <w:right w:w="15" w:type="dxa"/>
-        </w:tblCellMar>
-        <w:tblLook w:val="04A0"/>
-      </w:tblPr>
-      <w:tblGrid>
-        <w:gridCol w:w="8376"/>
-      </w:tblGrid>
-      <w:tr>
-        <w:tc>
-          <w:tcPr>
-            <w:tcW w:w="0" w:type="auto"/>
-            <w:shd w:val="clear" w:color="auto" w:fill="FFFFFF"/>
-            <w:tcMar>
-              <w:top w:w="0" w:type="dxa"/>
-              <w:left w:w="133" w:type="dxa"/>
-              <w:bottom w:w="0" w:type="dxa"/>
-              <w:right w:w="133" w:type="dxa"/>
-            </w:tcMar>
-            <w:hideMark/>
-          </w:tcPr>
-          <w:p>
-            <w:pPr>
-              <w:spacing w:after="0" w:line="243" w:lineRule="atLeast"/>
-              <w:rPr>
-                <w:rFonts w:ascii="Consolas" w:eastAsia="Times New Roman" w:hAnsi="Consolas" w:cs="Consolas"/>
-                <w:color w:val="333333"/>
-                <w:sz w:val="16"/>
-                <w:szCs w:val="16"/>
-              </w:rPr>
-            </w:pPr>
-            <w:r>
-              <w:rPr>
-                <w:rFonts w:ascii="Consolas" w:eastAsia="Times New Roman" w:hAnsi="Consolas" w:cs="Consolas"/>
-                <w:color w:val="333333"/>
-                <w:sz w:val="16"/>
-                <w:szCs w:val="16"/>
-              </w:rPr>
-              <w:t>--------------------------------------------------------------------</w:t>
-            </w:r>
-          </w:p>
-        </w:tc>
-      </w:tr>
-      <w:tr>
-        <w:tc>
-          <w:tcPr>
-            <w:tcW w:w="0" w:type="auto"/>
-            <w:shd w:val="clear" w:color="auto" w:fill="FFFFFF"/>
-            <w:tcMar>
-              <w:top w:w="0" w:type="dxa"/>
-              <w:left w:w="133" w:type="dxa"/>
-              <w:bottom w:w="0" w:type="dxa"/>
-              <w:right w:w="133" w:type="dxa"/>
-            </w:tcMar>
-            <w:hideMark/>
-          </w:tcPr>
-          <w:p>
-            <w:pPr>
-              <w:spacing w:after="0" w:line="243" w:lineRule="atLeast"/>
-              <w:rPr>
-                <w:rFonts w:ascii="Consolas" w:eastAsia="Times New Roman" w:hAnsi="Consolas" w:cs="Consolas"/>
-                <w:color w:val="333333"/>
-                <w:sz w:val="16"/>
-                <w:szCs w:val="16"/>
-              </w:rPr>
-            </w:pPr>
-            <w:r>
-              <w:rPr>
-                <w:rFonts w:ascii="Consolas" w:eastAsia="Times New Roman" w:hAnsi="Consolas" w:cs="Consolas"/>
-                <w:color w:val="333333"/>
-                <w:sz w:val="16"/>
-                <w:szCs w:val="16"/>
-              </w:rPr>
-              <w:t>Q1: Is there any compile error with the following code (if any)?</w:t>
-            </w:r>
-          </w:p>
-        </w:tc>
-      </w:tr>
-      <w:tr>
-        <w:tc>
-          <w:tcPr>
-            <w:tcW w:w="0" w:type="auto"/>
-            <w:shd w:val="clear" w:color="auto" w:fill="FFFFFF"/>
-            <w:tcMar>
-              <w:top w:w="0" w:type="dxa"/>
-              <w:left w:w="133" w:type="dxa"/>
-              <w:bottom w:w="0" w:type="dxa"/>
-              <w:right w:w="133" w:type="dxa"/>
-            </w:tcMar>
-            <w:hideMark/>
-          </w:tcPr>
-          <w:p>
-            <w:pPr>
-              <w:spacing w:after="0" w:line="243" w:lineRule="atLeast"/>
-              <w:rPr>
-                <w:rFonts w:ascii="Consolas" w:eastAsia="Times New Roman" w:hAnsi="Consolas" w:cs="Consolas"/>
-                <w:color w:val="333333"/>
-                <w:sz w:val="16"/>
-                <w:szCs w:val="16"/>
-              </w:rPr>
-            </w:pPr>
-          </w:p>
-        </w:tc>
-      </w:tr>
-      <w:tr>
-        <w:tc>
-          <w:tcPr>
-            <w:tcW w:w="0" w:type="auto"/>
-            <w:shd w:val="clear" w:color="auto" w:fill="FFFFFF"/>
-            <w:tcMar>
-              <w:top w:w="0" w:type="dxa"/>
-              <w:left w:w="133" w:type="dxa"/>
-              <w:bottom w:w="0" w:type="dxa"/>
-              <w:right w:w="133" w:type="dxa"/>
-            </w:tcMar>
-            <w:hideMark/>
-          </w:tcPr>
-          <w:p>
-            <w:pPr>
-              <w:spacing w:after="0" w:line="243" w:lineRule="atLeast"/>
-              <w:rPr>
-                <w:rFonts w:ascii="Consolas" w:eastAsia="Times New Roman" w:hAnsi="Consolas" w:cs="Consolas"/>
-                <w:color w:val="333333"/>
-                <w:sz w:val="16"/>
-                <w:szCs w:val="16"/>
-              </w:rPr>
-            </w:pPr>
-            <w:r>
-              <w:rPr>
-                <w:rFonts w:ascii="Consolas" w:eastAsia="Times New Roman" w:hAnsi="Consolas" w:cs="Consolas"/>
-                <w:color w:val="333333"/>
-                <w:sz w:val="16"/>
-                <w:szCs w:val="16"/>
-              </w:rPr>
-              <w:tab/>
-              <w:t>unsigned int Arr[16];</w:t>
-            </w:r>
-          </w:p>
-        </w:tc>
-      </w:tr>
-      <w:tr>
-        <w:tc>
-          <w:tcPr>
-            <w:tcW w:w="0" w:type="auto"/>
-            <w:shd w:val="clear" w:color="auto" w:fill="FFFFFF"/>
-            <w:tcMar>
-              <w:top w:w="0" w:type="dxa"/>
-              <w:left w:w="133" w:type="dxa"/>
-              <w:bottom w:w="0" w:type="dxa"/>
-              <w:right w:w="133" w:type="dxa"/>
-            </w:tcMar>
-            <w:hideMark/>
-          </w:tcPr>
-          <w:p>
-            <w:pPr>
-              <w:spacing w:after="0" w:line="243" w:lineRule="atLeast"/>
-              <w:rPr>
-                <w:rFonts w:ascii="Consolas" w:eastAsia="Times New Roman" w:hAnsi="Consolas" w:cs="Consolas"/>
-                <w:color w:val="333333"/>
-                <w:sz w:val="16"/>
-                <w:szCs w:val="16"/>
-              </w:rPr>
-            </w:pPr>
-            <w:r>
-              <w:rPr>
-                <w:rFonts w:ascii="Consolas" w:eastAsia="Times New Roman" w:hAnsi="Consolas" w:cs="Consolas"/>
-                <w:color w:val="333333"/>
-                <w:sz w:val="16"/>
-                <w:szCs w:val="16"/>
-              </w:rPr>
-              <w:tab/>
-              <w:t xml:space="preserve">3[Arr] = 7; </w:t>
-            </w:r>
-          </w:p>
-        </w:tc>
-      </w:tr>
-      <w:tr>
-        <w:tc>
-          <w:tcPr>
-            <w:tcW w:w="0" w:type="auto"/>
-            <w:shd w:val="clear" w:color="auto" w:fill="FFFFFF"/>
-            <w:tcMar>
-              <w:top w:w="0" w:type="dxa"/>
-              <w:left w:w="133" w:type="dxa"/>
-              <w:bottom w:w="0" w:type="dxa"/>
-              <w:right w:w="133" w:type="dxa"/>
-            </w:tcMar>
-            <w:hideMark/>
-          </w:tcPr>
-          <w:p>
-            <w:pPr>
-              <w:spacing w:after="0" w:line="243" w:lineRule="atLeast"/>
-              <w:rPr>
-                <w:rFonts w:ascii="Consolas" w:eastAsia="Times New Roman" w:hAnsi="Consolas" w:cs="Consolas"/>
-                <w:color w:val="333333"/>
-                <w:sz w:val="16"/>
-                <w:szCs w:val="16"/>
-              </w:rPr>
-            </w:pPr>
-          </w:p>
-        </w:tc>
-      </w:tr>
-      <w:tr>
-        <w:tc>
-          <w:tcPr>
-            <w:tcW w:w="0" w:type="auto"/>
-            <w:shd w:val="clear" w:color="auto" w:fill="FFFFFF"/>
-            <w:tcMar>
-              <w:top w:w="0" w:type="dxa"/>
-              <w:left w:w="133" w:type="dxa"/>
-              <w:bottom w:w="0" w:type="dxa"/>
-              <w:right w:w="133" w:type="dxa"/>
-            </w:tcMar>
-            <w:hideMark/>
-          </w:tcPr>
-          <w:p>
-            <w:pPr>
-              <w:spacing w:after="0" w:line="243" w:lineRule="atLeast"/>
-              <w:rPr>
-                <w:rFonts w:ascii="Consolas" w:hAnsi="Consolas" w:cs="Consolas" w:hint="eastAsia"/>
-                <w:color w:val="333333"/>
-                <w:sz w:val="16"/>
-                <w:szCs w:val="16"/>
-              </w:rPr>
-            </w:pPr>
-            <w:r>
-              <w:rPr>
-                <w:rFonts w:ascii="Consolas" w:eastAsia="Times New Roman" w:hAnsi="Consolas" w:cs="Consolas"/>
-                <w:color w:val="333333"/>
-                <w:sz w:val="16"/>
-                <w:szCs w:val="16"/>
-              </w:rPr>
-              <w:t>Explain:</w:t>
-            </w:r>
-            <w:r>
-              <w:rPr>
-                <w:rFonts w:ascii="Consolas" w:hAnsi="Consolas" w:cs="Consolas" w:hint="eastAsia"/>
-                <w:color w:val="333333"/>
-                <w:sz w:val="16"/>
-                <w:szCs w:val="16"/>
-              </w:rPr>
-              <w:t xml:space="preserve"> With gcc, there</w:t>
-            </w:r>
-            <w:r>
-              <w:rPr>
-                <w:rFonts w:ascii="Consolas" w:hAnsi="Consolas" w:cs="Consolas"/>
-                <w:color w:val="333333"/>
-                <w:sz w:val="16"/>
-                <w:szCs w:val="16"/>
-              </w:rPr>
-              <w:t>’</w:t>
-            </w:r>
-            <w:r>
-              <w:rPr>
-                <w:rFonts w:ascii="Consolas" w:hAnsi="Consolas" w:cs="Consolas" w:hint="eastAsia"/>
-                <w:color w:val="333333"/>
-                <w:sz w:val="16"/>
-                <w:szCs w:val="16"/>
-              </w:rPr>
-              <w:t>s no compile error or warning.</w:t>
-            </w:r>
-          </w:p>
-          <w:p>
-            <w:pPr>
-              <w:spacing w:after="0" w:line="243" w:lineRule="atLeast"/>
-              <w:rPr>
-                <w:rFonts w:ascii="Consolas" w:hAnsi="Consolas" w:cs="Consolas" w:hint="eastAsia"/>
-                <w:color w:val="333333"/>
-                <w:sz w:val="16"/>
-                <w:szCs w:val="16"/>
-              </w:rPr>
-            </w:pPr>
-            <w:r>
-              <w:rPr>
-                <w:rFonts w:ascii="Consolas" w:hAnsi="Consolas" w:cs="Consolas" w:hint="eastAsia"/>
-                <w:color w:val="333333"/>
-                <w:sz w:val="16"/>
-                <w:szCs w:val="16"/>
-              </w:rPr>
-              <w:t>Variable name shouldn</w:t>
-            </w:r>
-            <w:r>
-              <w:rPr>
-                <w:rFonts w:ascii="Consolas" w:hAnsi="Consolas" w:cs="Consolas"/>
-                <w:color w:val="333333"/>
-                <w:sz w:val="16"/>
-                <w:szCs w:val="16"/>
-              </w:rPr>
-              <w:t>’</w:t>
-            </w:r>
-            <w:r>
-              <w:rPr>
-                <w:rFonts w:ascii="Consolas" w:hAnsi="Consolas" w:cs="Consolas" w:hint="eastAsia"/>
-                <w:color w:val="333333"/>
-                <w:sz w:val="16"/>
-                <w:szCs w:val="16"/>
-              </w:rPr>
-              <w:t>t be started number and number itself.</w:t>
-            </w:r>
-          </w:p>
-        </w:tc>
-      </w:tr>
-      <w:tr>
-        <w:tc>
-          <w:tcPr>
-            <w:tcW w:w="0" w:type="auto"/>
-            <w:shd w:val="clear" w:color="auto" w:fill="FFFFFF"/>
-            <w:tcMar>
-              <w:top w:w="0" w:type="dxa"/>
-              <w:left w:w="133" w:type="dxa"/>
-              <w:bottom w:w="0" w:type="dxa"/>
-              <w:right w:w="133" w:type="dxa"/>
-            </w:tcMar>
-            <w:hideMark/>
-          </w:tcPr>
-          <w:p>
-            <w:pPr>
-              <w:spacing w:after="0" w:line="243" w:lineRule="atLeast"/>
-              <w:rPr>
-                <w:rFonts w:ascii="Consolas" w:eastAsia="Times New Roman" w:hAnsi="Consolas" w:cs="Consolas"/>
-                <w:color w:val="333333"/>
-                <w:sz w:val="16"/>
-                <w:szCs w:val="16"/>
-              </w:rPr>
-            </w:pPr>
-          </w:p>
-        </w:tc>
-      </w:tr>
-      <w:tr>
-        <w:tc>
-          <w:tcPr>
-            <w:tcW w:w="0" w:type="auto"/>
-            <w:shd w:val="clear" w:color="auto" w:fill="FFFFFF"/>
-            <w:tcMar>
-              <w:top w:w="0" w:type="dxa"/>
-              <w:left w:w="133" w:type="dxa"/>
-              <w:bottom w:w="0" w:type="dxa"/>
-              <w:right w:w="133" w:type="dxa"/>
-            </w:tcMar>
-            <w:hideMark/>
-          </w:tcPr>
-          <w:p>
-            <w:pPr>
-              <w:spacing w:after="0" w:line="243" w:lineRule="atLeast"/>
-              <w:rPr>
-                <w:rFonts w:ascii="Consolas" w:eastAsia="Times New Roman" w:hAnsi="Consolas" w:cs="Consolas"/>
-                <w:color w:val="333333"/>
-                <w:sz w:val="16"/>
-                <w:szCs w:val="16"/>
-              </w:rPr>
-            </w:pPr>
-          </w:p>
-        </w:tc>
-      </w:tr>
-      <w:tr>
-        <w:tc>
-          <w:tcPr>
-            <w:tcW w:w="0" w:type="auto"/>
-            <w:shd w:val="clear" w:color="auto" w:fill="FFFFFF"/>
-            <w:tcMar>
-              <w:top w:w="0" w:type="dxa"/>
-              <w:left w:w="133" w:type="dxa"/>
-              <w:bottom w:w="0" w:type="dxa"/>
-              <w:right w:w="133" w:type="dxa"/>
-            </w:tcMar>
-            <w:hideMark/>
-          </w:tcPr>
-          <w:p>
-            <w:pPr>
-              <w:spacing w:after="0" w:line="243" w:lineRule="atLeast"/>
-              <w:rPr>
-                <w:rFonts w:ascii="Consolas" w:eastAsia="Times New Roman" w:hAnsi="Consolas" w:cs="Consolas"/>
-                <w:color w:val="333333"/>
-                <w:sz w:val="16"/>
-                <w:szCs w:val="16"/>
-              </w:rPr>
-            </w:pPr>
-          </w:p>
-        </w:tc>
-      </w:tr>
-      <w:tr>
-        <w:tc>
-          <w:tcPr>
-            <w:tcW w:w="0" w:type="auto"/>
-            <w:shd w:val="clear" w:color="auto" w:fill="FFFFFF"/>
-            <w:tcMar>
-              <w:top w:w="0" w:type="dxa"/>
-              <w:left w:w="133" w:type="dxa"/>
-              <w:bottom w:w="0" w:type="dxa"/>
-              <w:right w:w="133" w:type="dxa"/>
-            </w:tcMar>
-            <w:hideMark/>
-          </w:tcPr>
-          <w:p>
-            <w:pPr>
-              <w:spacing w:after="0" w:line="243" w:lineRule="atLeast"/>
-              <w:rPr>
-                <w:rFonts w:ascii="Consolas" w:eastAsia="Times New Roman" w:hAnsi="Consolas" w:cs="Consolas"/>
-                <w:color w:val="333333"/>
-                <w:sz w:val="16"/>
-                <w:szCs w:val="16"/>
-              </w:rPr>
-            </w:pPr>
-          </w:p>
-        </w:tc>
-      </w:tr>
-      <w:tr>
-        <w:tc>
-          <w:tcPr>
-            <w:tcW w:w="0" w:type="auto"/>
-            <w:shd w:val="clear" w:color="auto" w:fill="FFFFFF"/>
-            <w:tcMar>
-              <w:top w:w="0" w:type="dxa"/>
-              <w:left w:w="133" w:type="dxa"/>
-              <w:bottom w:w="0" w:type="dxa"/>
-              <w:right w:w="133" w:type="dxa"/>
-            </w:tcMar>
-            <w:hideMark/>
-          </w:tcPr>
-          <w:p>
-            <w:pPr>
-              <w:spacing w:after="0" w:line="243" w:lineRule="atLeast"/>
-              <w:rPr>
-                <w:rFonts w:ascii="Consolas" w:eastAsia="Times New Roman" w:hAnsi="Consolas" w:cs="Consolas"/>
-                <w:color w:val="333333"/>
-                <w:sz w:val="16"/>
-                <w:szCs w:val="16"/>
-              </w:rPr>
-            </w:pPr>
-            <w:r>
-              <w:rPr>
-                <w:rFonts w:ascii="Consolas" w:eastAsia="Times New Roman" w:hAnsi="Consolas" w:cs="Consolas"/>
-                <w:color w:val="333333"/>
-                <w:sz w:val="16"/>
-                <w:szCs w:val="16"/>
-              </w:rPr>
-              <w:t>--------------------------------------------------------------------</w:t>
-            </w:r>
-          </w:p>
-        </w:tc>
-      </w:tr>
-      <w:tr>
-        <w:tc>
-          <w:tcPr>
-            <w:tcW w:w="0" w:type="auto"/>
-            <w:shd w:val="clear" w:color="auto" w:fill="FFFFFF"/>
-            <w:tcMar>
-              <w:top w:w="0" w:type="dxa"/>
-              <w:left w:w="133" w:type="dxa"/>
-              <w:bottom w:w="0" w:type="dxa"/>
-              <w:right w:w="133" w:type="dxa"/>
-            </w:tcMar>
-            <w:hideMark/>
-          </w:tcPr>
-          <w:p>
-            <w:pPr>
-              <w:spacing w:after="0" w:line="243" w:lineRule="atLeast"/>
-              <w:rPr>
-                <w:rFonts w:ascii="Consolas" w:eastAsia="Times New Roman" w:hAnsi="Consolas" w:cs="Consolas"/>
-                <w:color w:val="333333"/>
-                <w:sz w:val="16"/>
-                <w:szCs w:val="16"/>
-              </w:rPr>
-            </w:pPr>
-            <w:r>
-              <w:rPr>
-                <w:rFonts w:ascii="Consolas" w:eastAsia="Times New Roman" w:hAnsi="Consolas" w:cs="Consolas"/>
-                <w:color w:val="333333"/>
-                <w:sz w:val="16"/>
-                <w:szCs w:val="16"/>
-              </w:rPr>
-              <w:t xml:space="preserve">Q2: What is the difference between the following 3 statements? </w:t>
-            </w:r>
-          </w:p>
-        </w:tc>
-      </w:tr>
-      <w:tr>
-        <w:tc>
-          <w:tcPr>
-            <w:tcW w:w="0" w:type="auto"/>
-            <w:shd w:val="clear" w:color="auto" w:fill="FFFFFF"/>
-            <w:tcMar>
-              <w:top w:w="0" w:type="dxa"/>
-              <w:left w:w="133" w:type="dxa"/>
-              <w:bottom w:w="0" w:type="dxa"/>
-              <w:right w:w="133" w:type="dxa"/>
-            </w:tcMar>
-            <w:hideMark/>
-          </w:tcPr>
-          <w:p>
-            <w:pPr>
-              <w:spacing w:after="0" w:line="243" w:lineRule="atLeast"/>
-              <w:rPr>
-                <w:rFonts w:ascii="Consolas" w:eastAsia="Times New Roman" w:hAnsi="Consolas" w:cs="Consolas"/>
-                <w:color w:val="333333"/>
-                <w:sz w:val="16"/>
-                <w:szCs w:val="16"/>
-              </w:rPr>
-            </w:pPr>
-          </w:p>
-        </w:tc>
-      </w:tr>
-      <w:tr>
-        <w:tc>
-          <w:tcPr>
-            <w:tcW w:w="0" w:type="auto"/>
-            <w:shd w:val="clear" w:color="auto" w:fill="FFFFFF"/>
-            <w:tcMar>
-              <w:top w:w="0" w:type="dxa"/>
-              <w:left w:w="133" w:type="dxa"/>
-              <w:bottom w:w="0" w:type="dxa"/>
-              <w:right w:w="133" w:type="dxa"/>
-            </w:tcMar>
-            <w:hideMark/>
-          </w:tcPr>
-          <w:p>
-            <w:pPr>
-              <w:spacing w:after="0" w:line="243" w:lineRule="atLeast"/>
-              <w:rPr>
-                <w:rFonts w:ascii="Consolas" w:hAnsi="Consolas" w:cs="Consolas"/>
-                <w:color w:val="333333"/>
-                <w:sz w:val="16"/>
-                <w:szCs w:val="16"/>
-              </w:rPr>
-            </w:pPr>
-            <w:r>
-              <w:rPr>
-                <w:rFonts w:ascii="Consolas" w:eastAsia="Times New Roman" w:hAnsi="Consolas" w:cs="Consolas"/>
-                <w:color w:val="333333"/>
-                <w:sz w:val="16"/>
-                <w:szCs w:val="16"/>
-              </w:rPr>
-              <w:t xml:space="preserve">const int * px; </w:t>
-            </w:r>
-            <w:r>
-              <w:rPr>
-                <w:rFonts w:ascii="Consolas" w:hAnsi="Consolas" w:cs="Consolas" w:hint="eastAsia"/>
-                <w:color w:val="333333"/>
-                <w:sz w:val="16"/>
-                <w:szCs w:val="16"/>
-              </w:rPr>
-              <w:t>px is pointer to int const</w:t>
-            </w:r>
-          </w:p>
-        </w:tc>
-      </w:tr>
-      <w:tr>
-        <w:tc>
-          <w:tcPr>
-            <w:tcW w:w="0" w:type="auto"/>
-            <w:shd w:val="clear" w:color="auto" w:fill="FFFFFF"/>
-            <w:tcMar>
-              <w:top w:w="0" w:type="dxa"/>
-              <w:left w:w="133" w:type="dxa"/>
-              <w:bottom w:w="0" w:type="dxa"/>
-              <w:right w:w="133" w:type="dxa"/>
-            </w:tcMar>
-            <w:hideMark/>
-          </w:tcPr>
-          <w:p>
-            <w:pPr>
-              <w:spacing w:after="0" w:line="243" w:lineRule="atLeast"/>
-              <w:rPr>
-                <w:rFonts w:ascii="Consolas" w:hAnsi="Consolas" w:cs="Consolas"/>
-                <w:color w:val="333333"/>
-                <w:sz w:val="16"/>
-                <w:szCs w:val="16"/>
-              </w:rPr>
-            </w:pPr>
-            <w:r>
-              <w:rPr>
-                <w:rFonts w:ascii="Consolas" w:eastAsia="Times New Roman" w:hAnsi="Consolas" w:cs="Consolas"/>
-                <w:color w:val="333333"/>
-                <w:sz w:val="16"/>
-                <w:szCs w:val="16"/>
-              </w:rPr>
-              <w:t xml:space="preserve">int const * px; </w:t>
-            </w:r>
-            <w:r>
-              <w:rPr>
-                <w:rFonts w:ascii="Consolas" w:hAnsi="Consolas" w:cs="Consolas" w:hint="eastAsia"/>
-                <w:color w:val="333333"/>
-                <w:sz w:val="16"/>
-                <w:szCs w:val="16"/>
-              </w:rPr>
-              <w:t>px is pointer to const int</w:t>
-            </w:r>
-          </w:p>
-        </w:tc>
-      </w:tr>
-      <w:tr>
-        <w:tc>
-          <w:tcPr>
-            <w:tcW w:w="0" w:type="auto"/>
-            <w:shd w:val="clear" w:color="auto" w:fill="FFFFFF"/>
-            <w:tcMar>
-              <w:top w:w="0" w:type="dxa"/>
-              <w:left w:w="133" w:type="dxa"/>
-              <w:bottom w:w="0" w:type="dxa"/>
-              <w:right w:w="133" w:type="dxa"/>
-            </w:tcMar>
-            <w:hideMark/>
-          </w:tcPr>
-          <w:p>
-            <w:pPr>
-              <w:spacing w:after="0" w:line="243" w:lineRule="atLeast"/>
-              <w:rPr>
-                <w:rFonts w:ascii="Consolas" w:hAnsi="Consolas" w:cs="Consolas"/>
-                <w:color w:val="333333"/>
-                <w:sz w:val="16"/>
-                <w:szCs w:val="16"/>
-              </w:rPr>
-            </w:pPr>
-            <w:r>
-              <w:rPr>
-                <w:rFonts w:ascii="Consolas" w:eastAsia="Times New Roman" w:hAnsi="Consolas" w:cs="Consolas"/>
-                <w:color w:val="333333"/>
-                <w:sz w:val="16"/>
-                <w:szCs w:val="16"/>
-              </w:rPr>
-              <w:t xml:space="preserve">int * const px; </w:t>
-            </w:r>
-            <w:r>
-              <w:rPr>
-                <w:rFonts w:ascii="Consolas" w:hAnsi="Consolas" w:cs="Consolas" w:hint="eastAsia"/>
-                <w:color w:val="333333"/>
-                <w:sz w:val="16"/>
-                <w:szCs w:val="16"/>
-              </w:rPr>
-              <w:t>px is const pointer to int</w:t>
-            </w:r>
-          </w:p>
-          <w:p>
-            <w:pPr>
-              <w:spacing w:after="0" w:line="243" w:lineRule="atLeast"/>
-              <w:rPr>
-                <w:rFonts w:ascii="Consolas" w:hAnsi="Consolas" w:cs="Consolas"/>
-                <w:color w:val="333333"/>
-                <w:sz w:val="16"/>
-                <w:szCs w:val="16"/>
-              </w:rPr>
-            </w:pPr>
-          </w:p>
-        </w:tc>
-      </w:tr>
-      <w:tr>
-        <w:tc>
-          <w:tcPr>
-            <w:tcW w:w="0" w:type="auto"/>
-            <w:shd w:val="clear" w:color="auto" w:fill="FFFFFF"/>
-            <w:tcMar>
-              <w:top w:w="0" w:type="dxa"/>
-              <w:left w:w="133" w:type="dxa"/>
-              <w:bottom w:w="0" w:type="dxa"/>
-              <w:right w:w="133" w:type="dxa"/>
-            </w:tcMar>
-            <w:hideMark/>
-          </w:tcPr>
-          <w:p>
-            <w:pPr>
-              <w:spacing w:after="0" w:line="243" w:lineRule="atLeast"/>
-              <w:rPr>
-                <w:rFonts w:ascii="Consolas" w:eastAsia="Times New Roman" w:hAnsi="Consolas" w:cs="Consolas"/>
-                <w:color w:val="333333"/>
-                <w:sz w:val="16"/>
-                <w:szCs w:val="16"/>
-              </w:rPr>
-            </w:pPr>
-          </w:p>
-        </w:tc>
-      </w:tr>
-      <w:tr>
-        <w:tc>
-          <w:tcPr>
-            <w:tcW w:w="0" w:type="auto"/>
-            <w:shd w:val="clear" w:color="auto" w:fill="FFFFFF"/>
-            <w:tcMar>
-              <w:top w:w="0" w:type="dxa"/>
-              <w:left w:w="133" w:type="dxa"/>
-              <w:bottom w:w="0" w:type="dxa"/>
-              <w:right w:w="133" w:type="dxa"/>
-            </w:tcMar>
-            <w:hideMark/>
-          </w:tcPr>
-          <w:p>
-            <w:pPr>
-              <w:spacing w:after="0" w:line="243" w:lineRule="atLeast"/>
-              <w:rPr>
-                <w:rFonts w:ascii="Consolas" w:eastAsia="Times New Roman" w:hAnsi="Consolas" w:cs="Consolas"/>
-                <w:color w:val="333333"/>
-                <w:sz w:val="16"/>
-                <w:szCs w:val="16"/>
-              </w:rPr>
-            </w:pPr>
-            <w:r>
-              <w:rPr>
-                <w:rFonts w:ascii="Consolas" w:eastAsia="Times New Roman" w:hAnsi="Consolas" w:cs="Consolas"/>
-                <w:color w:val="333333"/>
-                <w:sz w:val="16"/>
-                <w:szCs w:val="16"/>
-              </w:rPr>
-              <w:t>Is there any compile error for the following cases?</w:t>
-            </w:r>
-          </w:p>
-        </w:tc>
-      </w:tr>
-      <w:tr>
-        <w:tc>
-          <w:tcPr>
-            <w:tcW w:w="0" w:type="auto"/>
-            <w:shd w:val="clear" w:color="auto" w:fill="FFFFFF"/>
-            <w:tcMar>
-              <w:top w:w="0" w:type="dxa"/>
-              <w:left w:w="133" w:type="dxa"/>
-              <w:bottom w:w="0" w:type="dxa"/>
-              <w:right w:w="133" w:type="dxa"/>
-            </w:tcMar>
-            <w:hideMark/>
-          </w:tcPr>
-          <w:p>
-            <w:pPr>
-              <w:spacing w:after="0" w:line="243" w:lineRule="atLeast"/>
-              <w:rPr>
-                <w:rFonts w:ascii="Consolas" w:hAnsi="Consolas" w:cs="Consolas" w:hint="eastAsia"/>
-                <w:color w:val="333333"/>
-                <w:sz w:val="16"/>
-                <w:szCs w:val="16"/>
-              </w:rPr>
-            </w:pPr>
-            <w:r>
-              <w:rPr>
-                <w:rFonts w:ascii="Consolas" w:eastAsia="Times New Roman" w:hAnsi="Consolas" w:cs="Consolas"/>
-                <w:color w:val="333333"/>
-                <w:sz w:val="16"/>
-                <w:szCs w:val="16"/>
-              </w:rPr>
-              <w:t xml:space="preserve">case1: </w:t>
-            </w:r>
-            <w:r>
-              <w:rPr>
-                <w:rFonts w:ascii="Consolas" w:hAnsi="Consolas" w:cs="Consolas" w:hint="eastAsia"/>
-                <w:color w:val="333333"/>
-                <w:sz w:val="16"/>
-                <w:szCs w:val="16"/>
-              </w:rPr>
-              <w:t>no compile error</w:t>
-            </w:r>
-          </w:p>
-        </w:tc>
-      </w:tr>
-      <w:tr>
-        <w:tc>
-          <w:tcPr>
-            <w:tcW w:w="0" w:type="auto"/>
-            <w:shd w:val="clear" w:color="auto" w:fill="FFFFFF"/>
-            <w:tcMar>
-              <w:top w:w="0" w:type="dxa"/>
-              <w:left w:w="133" w:type="dxa"/>
-              <w:bottom w:w="0" w:type="dxa"/>
-              <w:right w:w="133" w:type="dxa"/>
-            </w:tcMar>
-            <w:hideMark/>
-          </w:tcPr>
-          <w:p>
-            <w:pPr>
-              <w:spacing w:after="0" w:line="243" w:lineRule="atLeast"/>
-              <w:rPr>
-                <w:rFonts w:ascii="Consolas" w:eastAsia="Times New Roman" w:hAnsi="Consolas" w:cs="Consolas"/>
-                <w:color w:val="333333"/>
-                <w:sz w:val="16"/>
-                <w:szCs w:val="16"/>
-              </w:rPr>
-            </w:pPr>
-            <w:r>
-              <w:rPr>
-                <w:rFonts w:ascii="Consolas" w:eastAsia="Times New Roman" w:hAnsi="Consolas" w:cs="Consolas"/>
-                <w:color w:val="333333"/>
-                <w:sz w:val="16"/>
-                <w:szCs w:val="16"/>
-              </w:rPr>
-              <w:t xml:space="preserve">int x = 13; </w:t>
-            </w:r>
-          </w:p>
-        </w:tc>
-      </w:tr>
-      <w:tr>
-        <w:tc>
-          <w:tcPr>
-            <w:tcW w:w="0" w:type="auto"/>
-            <w:shd w:val="clear" w:color="auto" w:fill="FFFFFF"/>
-            <w:tcMar>
-              <w:top w:w="0" w:type="dxa"/>
-              <w:left w:w="133" w:type="dxa"/>
-              <w:bottom w:w="0" w:type="dxa"/>
-              <w:right w:w="133" w:type="dxa"/>
-            </w:tcMar>
-            <w:hideMark/>
-          </w:tcPr>
-          <w:p>
-            <w:pPr>
-              <w:spacing w:after="0" w:line="243" w:lineRule="atLeast"/>
-              <w:rPr>
-                <w:rFonts w:ascii="Consolas" w:eastAsia="Times New Roman" w:hAnsi="Consolas" w:cs="Consolas"/>
-                <w:color w:val="333333"/>
-                <w:sz w:val="16"/>
-                <w:szCs w:val="16"/>
-              </w:rPr>
-            </w:pPr>
-            <w:r>
-              <w:rPr>
-                <w:rFonts w:ascii="Consolas" w:eastAsia="Times New Roman" w:hAnsi="Consolas" w:cs="Consolas"/>
-                <w:color w:val="333333"/>
-                <w:sz w:val="16"/>
-                <w:szCs w:val="16"/>
-              </w:rPr>
-              <w:t xml:space="preserve">const int * px; </w:t>
-            </w:r>
-          </w:p>
-        </w:tc>
-      </w:tr>
-      <w:tr>
-        <w:tc>
-          <w:tcPr>
-            <w:tcW w:w="0" w:type="auto"/>
-            <w:shd w:val="clear" w:color="auto" w:fill="FFFFFF"/>
-            <w:tcMar>
-              <w:top w:w="0" w:type="dxa"/>
-              <w:left w:w="133" w:type="dxa"/>
-              <w:bottom w:w="0" w:type="dxa"/>
-              <w:right w:w="133" w:type="dxa"/>
-            </w:tcMar>
-            <w:hideMark/>
-          </w:tcPr>
-          <w:p>
-            <w:pPr>
-              <w:spacing w:after="0" w:line="243" w:lineRule="atLeast"/>
-              <w:rPr>
-                <w:rFonts w:ascii="Consolas" w:hAnsi="Consolas" w:cs="Consolas"/>
-                <w:color w:val="333333"/>
-                <w:sz w:val="16"/>
-                <w:szCs w:val="16"/>
-              </w:rPr>
-            </w:pPr>
-            <w:r>
-              <w:rPr>
-                <w:rFonts w:ascii="Consolas" w:eastAsia="Times New Roman" w:hAnsi="Consolas" w:cs="Consolas"/>
-                <w:color w:val="333333"/>
-                <w:sz w:val="16"/>
-                <w:szCs w:val="16"/>
-              </w:rPr>
-              <w:t xml:space="preserve">px = &amp; x; </w:t>
-            </w:r>
-          </w:p>
-          <w:p>
-            <w:pPr>
-              <w:spacing w:after="0" w:line="243" w:lineRule="atLeast"/>
-              <w:rPr>
-                <w:rFonts w:ascii="Consolas" w:hAnsi="Consolas" w:cs="Consolas"/>
-                <w:color w:val="333333"/>
-                <w:sz w:val="16"/>
-                <w:szCs w:val="16"/>
-              </w:rPr>
-            </w:pPr>
-          </w:p>
-        </w:tc>
-      </w:tr>
-      <w:tr>
-        <w:tc>
-          <w:tcPr>
-            <w:tcW w:w="0" w:type="auto"/>
-            <w:shd w:val="clear" w:color="auto" w:fill="FFFFFF"/>
-            <w:tcMar>
-              <w:top w:w="0" w:type="dxa"/>
-              <w:left w:w="133" w:type="dxa"/>
-              <w:bottom w:w="0" w:type="dxa"/>
-              <w:right w:w="133" w:type="dxa"/>
-            </w:tcMar>
-            <w:hideMark/>
-          </w:tcPr>
-          <w:p>
-            <w:pPr>
-              <w:spacing w:after="0" w:line="243" w:lineRule="atLeast"/>
-              <w:rPr>
-                <w:rFonts w:ascii="Consolas" w:eastAsia="Times New Roman" w:hAnsi="Consolas" w:cs="Consolas"/>
-                <w:color w:val="333333"/>
-                <w:sz w:val="16"/>
-                <w:szCs w:val="16"/>
-              </w:rPr>
-            </w:pPr>
-          </w:p>
-        </w:tc>
-      </w:tr>
-      <w:tr>
-        <w:tc>
-          <w:tcPr>
-            <w:tcW w:w="0" w:type="auto"/>
-            <w:shd w:val="clear" w:color="auto" w:fill="FFFFFF"/>
-            <w:tcMar>
-              <w:top w:w="0" w:type="dxa"/>
-              <w:left w:w="133" w:type="dxa"/>
-              <w:bottom w:w="0" w:type="dxa"/>
-              <w:right w:w="133" w:type="dxa"/>
-            </w:tcMar>
-            <w:hideMark/>
-          </w:tcPr>
-          <w:p>
-            <w:pPr>
-              <w:spacing w:after="0" w:line="243" w:lineRule="atLeast"/>
-              <w:rPr>
-                <w:rFonts w:ascii="Consolas" w:hAnsi="Consolas" w:cs="Consolas" w:hint="eastAsia"/>
-                <w:color w:val="333333"/>
-                <w:sz w:val="16"/>
-                <w:szCs w:val="16"/>
-              </w:rPr>
-            </w:pPr>
-            <w:r>
-              <w:rPr>
-                <w:rFonts w:ascii="Consolas" w:eastAsia="Times New Roman" w:hAnsi="Consolas" w:cs="Consolas"/>
-                <w:color w:val="333333"/>
-                <w:sz w:val="16"/>
-                <w:szCs w:val="16"/>
-              </w:rPr>
-              <w:t xml:space="preserve">case 2: </w:t>
-            </w:r>
-            <w:r>
-              <w:rPr>
-                <w:rFonts w:ascii="Consolas" w:hAnsi="Consolas" w:cs="Consolas" w:hint="eastAsia"/>
-                <w:color w:val="333333"/>
-                <w:sz w:val="16"/>
-                <w:szCs w:val="16"/>
-              </w:rPr>
-              <w:t>no compile error</w:t>
-            </w:r>
-          </w:p>
-        </w:tc>
-      </w:tr>
-      <w:tr>
-        <w:tc>
-          <w:tcPr>
-            <w:tcW w:w="0" w:type="auto"/>
-            <w:shd w:val="clear" w:color="auto" w:fill="FFFFFF"/>
-            <w:tcMar>
-              <w:top w:w="0" w:type="dxa"/>
-              <w:left w:w="133" w:type="dxa"/>
-              <w:bottom w:w="0" w:type="dxa"/>
-              <w:right w:w="133" w:type="dxa"/>
-            </w:tcMar>
-            <w:hideMark/>
-          </w:tcPr>
-          <w:p>
-            <w:pPr>
-              <w:spacing w:after="0" w:line="243" w:lineRule="atLeast"/>
-              <w:rPr>
-                <w:rFonts w:ascii="Consolas" w:eastAsia="Times New Roman" w:hAnsi="Consolas" w:cs="Consolas"/>
-                <w:color w:val="333333"/>
-                <w:sz w:val="16"/>
-                <w:szCs w:val="16"/>
-              </w:rPr>
-            </w:pPr>
-            <w:r>
-              <w:rPr>
-                <w:rFonts w:ascii="Consolas" w:eastAsia="Times New Roman" w:hAnsi="Consolas" w:cs="Consolas"/>
-                <w:color w:val="333333"/>
-                <w:sz w:val="16"/>
-                <w:szCs w:val="16"/>
-              </w:rPr>
-              <w:t xml:space="preserve">int x = 13; </w:t>
-            </w:r>
-          </w:p>
-        </w:tc>
-      </w:tr>
-      <w:tr>
-        <w:tc>
-          <w:tcPr>
-            <w:tcW w:w="0" w:type="auto"/>
-            <w:shd w:val="clear" w:color="auto" w:fill="FFFFFF"/>
-            <w:tcMar>
-              <w:top w:w="0" w:type="dxa"/>
-              <w:left w:w="133" w:type="dxa"/>
-              <w:bottom w:w="0" w:type="dxa"/>
-              <w:right w:w="133" w:type="dxa"/>
-            </w:tcMar>
-            <w:hideMark/>
-          </w:tcPr>
-          <w:p>
-            <w:pPr>
-              <w:spacing w:after="0" w:line="243" w:lineRule="atLeast"/>
-              <w:rPr>
-                <w:rFonts w:ascii="Consolas" w:eastAsia="Times New Roman" w:hAnsi="Consolas" w:cs="Consolas"/>
-                <w:color w:val="333333"/>
-                <w:sz w:val="16"/>
-                <w:szCs w:val="16"/>
-              </w:rPr>
-            </w:pPr>
-            <w:r>
-              <w:rPr>
-                <w:rFonts w:ascii="Consolas" w:eastAsia="Times New Roman" w:hAnsi="Consolas" w:cs="Consolas"/>
-                <w:color w:val="333333"/>
-                <w:sz w:val="16"/>
-                <w:szCs w:val="16"/>
-              </w:rPr>
-              <w:t xml:space="preserve">int const * px; </w:t>
-            </w:r>
-          </w:p>
-        </w:tc>
-      </w:tr>
-      <w:tr>
-        <w:tc>
-          <w:tcPr>
-            <w:tcW w:w="0" w:type="auto"/>
-            <w:shd w:val="clear" w:color="auto" w:fill="FFFFFF"/>
-            <w:tcMar>
-              <w:top w:w="0" w:type="dxa"/>
-              <w:left w:w="133" w:type="dxa"/>
-              <w:bottom w:w="0" w:type="dxa"/>
-              <w:right w:w="133" w:type="dxa"/>
-            </w:tcMar>
-            <w:hideMark/>
-          </w:tcPr>
-          <w:p>
-            <w:pPr>
-              <w:spacing w:after="0" w:line="243" w:lineRule="atLeast"/>
-              <w:rPr>
-                <w:rFonts w:ascii="Consolas" w:hAnsi="Consolas" w:cs="Consolas"/>
-                <w:color w:val="333333"/>
-                <w:sz w:val="16"/>
-                <w:szCs w:val="16"/>
-              </w:rPr>
-            </w:pPr>
-            <w:r>
-              <w:rPr>
-                <w:rFonts w:ascii="Consolas" w:eastAsia="Times New Roman" w:hAnsi="Consolas" w:cs="Consolas"/>
-                <w:color w:val="333333"/>
-                <w:sz w:val="16"/>
-                <w:szCs w:val="16"/>
-              </w:rPr>
-              <w:t xml:space="preserve">px = &amp; x; </w:t>
-            </w:r>
-          </w:p>
-          <w:p>
-            <w:pPr>
-              <w:spacing w:after="0" w:line="243" w:lineRule="atLeast"/>
-              <w:rPr>
-                <w:rFonts w:ascii="Consolas" w:hAnsi="Consolas" w:cs="Consolas"/>
-                <w:color w:val="333333"/>
-                <w:sz w:val="16"/>
-                <w:szCs w:val="16"/>
-              </w:rPr>
-            </w:pPr>
-          </w:p>
-        </w:tc>
-      </w:tr>
-      <w:tr>
-        <w:tc>
-          <w:tcPr>
-            <w:tcW w:w="0" w:type="auto"/>
-            <w:shd w:val="clear" w:color="auto" w:fill="FFFFFF"/>
-            <w:tcMar>
-              <w:top w:w="0" w:type="dxa"/>
-              <w:left w:w="133" w:type="dxa"/>
-              <w:bottom w:w="0" w:type="dxa"/>
-              <w:right w:w="133" w:type="dxa"/>
-            </w:tcMar>
-            <w:hideMark/>
-          </w:tcPr>
-          <w:p>
-            <w:pPr>
-              <w:spacing w:after="0" w:line="243" w:lineRule="atLeast"/>
-              <w:rPr>
-                <w:rFonts w:ascii="Consolas" w:eastAsia="Times New Roman" w:hAnsi="Consolas" w:cs="Consolas"/>
-                <w:color w:val="333333"/>
-                <w:sz w:val="16"/>
-                <w:szCs w:val="16"/>
-              </w:rPr>
-            </w:pPr>
-          </w:p>
-        </w:tc>
-      </w:tr>
-      <w:tr>
-        <w:tc>
-          <w:tcPr>
-            <w:tcW w:w="0" w:type="auto"/>
-            <w:shd w:val="clear" w:color="auto" w:fill="FFFFFF"/>
-            <w:tcMar>
-              <w:top w:w="0" w:type="dxa"/>
-              <w:left w:w="133" w:type="dxa"/>
-              <w:bottom w:w="0" w:type="dxa"/>
-              <w:right w:w="133" w:type="dxa"/>
-            </w:tcMar>
-            <w:hideMark/>
-          </w:tcPr>
-          <w:p>
-            <w:pPr>
-              <w:spacing w:after="0" w:line="243" w:lineRule="atLeast"/>
-              <w:rPr>
-                <w:rFonts w:ascii="Consolas" w:hAnsi="Consolas" w:cs="Consolas" w:hint="eastAsia"/>
-                <w:color w:val="333333"/>
-                <w:sz w:val="16"/>
-                <w:szCs w:val="16"/>
-              </w:rPr>
-            </w:pPr>
-            <w:r>
-              <w:rPr>
-                <w:rFonts w:ascii="Consolas" w:eastAsia="Times New Roman" w:hAnsi="Consolas" w:cs="Consolas"/>
-                <w:color w:val="333333"/>
-                <w:sz w:val="16"/>
-                <w:szCs w:val="16"/>
-              </w:rPr>
-              <w:t xml:space="preserve">case 3: </w:t>
-            </w:r>
-            <w:r>
-              <w:rPr>
-                <w:rFonts w:ascii="Consolas" w:hAnsi="Consolas" w:cs="Consolas" w:hint="eastAsia"/>
-                <w:color w:val="333333"/>
-                <w:sz w:val="16"/>
-                <w:szCs w:val="16"/>
-              </w:rPr>
-              <w:t>compile error</w:t>
-            </w:r>
-          </w:p>
-        </w:tc>
-      </w:tr>
-      <w:tr>
-        <w:tc>
-          <w:tcPr>
-            <w:tcW w:w="0" w:type="auto"/>
-            <w:shd w:val="clear" w:color="auto" w:fill="FFFFFF"/>
-            <w:tcMar>
-              <w:top w:w="0" w:type="dxa"/>
-              <w:left w:w="133" w:type="dxa"/>
-              <w:bottom w:w="0" w:type="dxa"/>
-              <w:right w:w="133" w:type="dxa"/>
-            </w:tcMar>
-            <w:hideMark/>
-          </w:tcPr>
-          <w:p>
-            <w:pPr>
-              <w:spacing w:after="0" w:line="243" w:lineRule="atLeast"/>
-              <w:rPr>
-                <w:rFonts w:ascii="Consolas" w:eastAsia="Times New Roman" w:hAnsi="Consolas" w:cs="Consolas"/>
-                <w:color w:val="333333"/>
-                <w:sz w:val="16"/>
-                <w:szCs w:val="16"/>
-              </w:rPr>
-            </w:pPr>
-            <w:r>
-              <w:rPr>
-                <w:rFonts w:ascii="Consolas" w:eastAsia="Times New Roman" w:hAnsi="Consolas" w:cs="Consolas"/>
-                <w:color w:val="333333"/>
-                <w:sz w:val="16"/>
-                <w:szCs w:val="16"/>
-              </w:rPr>
-              <w:t xml:space="preserve">int x = 13; </w:t>
-            </w:r>
-          </w:p>
-        </w:tc>
-      </w:tr>
-      <w:tr>
-        <w:tc>
-          <w:tcPr>
-            <w:tcW w:w="0" w:type="auto"/>
-            <w:shd w:val="clear" w:color="auto" w:fill="FFFFFF"/>
-            <w:tcMar>
-              <w:top w:w="0" w:type="dxa"/>
-              <w:left w:w="133" w:type="dxa"/>
-              <w:bottom w:w="0" w:type="dxa"/>
-              <w:right w:w="133" w:type="dxa"/>
-            </w:tcMar>
-            <w:hideMark/>
-          </w:tcPr>
-          <w:p>
-            <w:pPr>
-              <w:spacing w:after="0" w:line="243" w:lineRule="atLeast"/>
-              <w:rPr>
-                <w:rFonts w:ascii="Consolas" w:eastAsia="Times New Roman" w:hAnsi="Consolas" w:cs="Consolas"/>
-                <w:color w:val="333333"/>
-                <w:sz w:val="16"/>
-                <w:szCs w:val="16"/>
-              </w:rPr>
-            </w:pPr>
-            <w:r>
-              <w:rPr>
-                <w:rFonts w:ascii="Consolas" w:eastAsia="Times New Roman" w:hAnsi="Consolas" w:cs="Consolas"/>
-                <w:color w:val="333333"/>
-                <w:sz w:val="16"/>
-                <w:szCs w:val="16"/>
-              </w:rPr>
-              <w:t xml:space="preserve">int * const px; </w:t>
-            </w:r>
-          </w:p>
-        </w:tc>
-      </w:tr>
-      <w:tr>
-        <w:tc>
-          <w:tcPr>
-            <w:tcW w:w="0" w:type="auto"/>
-            <w:shd w:val="clear" w:color="auto" w:fill="FFFFFF"/>
-            <w:tcMar>
-              <w:top w:w="0" w:type="dxa"/>
-              <w:left w:w="133" w:type="dxa"/>
-              <w:bottom w:w="0" w:type="dxa"/>
-              <w:right w:w="133" w:type="dxa"/>
-            </w:tcMar>
-            <w:hideMark/>
-          </w:tcPr>
-          <w:p>
-            <w:pPr>
-              <w:spacing w:after="0" w:line="243" w:lineRule="atLeast"/>
-              <w:rPr>
-                <w:rFonts w:ascii="Consolas" w:eastAsia="Times New Roman" w:hAnsi="Consolas" w:cs="Consolas"/>
-                <w:color w:val="333333"/>
-                <w:sz w:val="16"/>
-                <w:szCs w:val="16"/>
-              </w:rPr>
-            </w:pPr>
-            <w:r>
-              <w:rPr>
-                <w:rFonts w:ascii="Consolas" w:eastAsia="Times New Roman" w:hAnsi="Consolas" w:cs="Consolas"/>
-                <w:color w:val="333333"/>
-                <w:sz w:val="16"/>
-                <w:szCs w:val="16"/>
-              </w:rPr>
-              <w:t xml:space="preserve">px = &amp; x; </w:t>
-            </w:r>
-          </w:p>
-        </w:tc>
-      </w:tr>
-      <w:tr>
-        <w:tc>
-          <w:tcPr>
-            <w:tcW w:w="0" w:type="auto"/>
-            <w:shd w:val="clear" w:color="auto" w:fill="FFFFFF"/>
-            <w:tcMar>
-              <w:top w:w="0" w:type="dxa"/>
-              <w:left w:w="133" w:type="dxa"/>
-              <w:bottom w:w="0" w:type="dxa"/>
-              <w:right w:w="133" w:type="dxa"/>
-            </w:tcMar>
-            <w:hideMark/>
-          </w:tcPr>
-          <w:p>
-            <w:pPr>
-              <w:spacing w:after="0" w:line="243" w:lineRule="atLeast"/>
-              <w:rPr>
-                <w:rFonts w:ascii="Consolas" w:eastAsia="Times New Roman" w:hAnsi="Consolas" w:cs="Consolas"/>
-                <w:color w:val="333333"/>
-                <w:sz w:val="16"/>
-                <w:szCs w:val="16"/>
-              </w:rPr>
-            </w:pPr>
-          </w:p>
-        </w:tc>
-      </w:tr>
-      <w:tr>
-        <w:tc>
-          <w:tcPr>
-            <w:tcW w:w="0" w:type="auto"/>
-            <w:shd w:val="clear" w:color="auto" w:fill="FFFFFF"/>
-            <w:tcMar>
-              <w:top w:w="0" w:type="dxa"/>
-              <w:left w:w="133" w:type="dxa"/>
-              <w:bottom w:w="0" w:type="dxa"/>
-              <w:right w:w="133" w:type="dxa"/>
-            </w:tcMar>
-            <w:hideMark/>
-          </w:tcPr>
-          <w:p>
-            <w:pPr>
-              <w:spacing w:after="0" w:line="243" w:lineRule="atLeast"/>
-              <w:rPr>
-                <w:rFonts w:ascii="Consolas" w:hAnsi="Consolas" w:cs="Consolas" w:hint="eastAsia"/>
-                <w:color w:val="333333"/>
-                <w:sz w:val="16"/>
-                <w:szCs w:val="16"/>
-              </w:rPr>
-            </w:pPr>
-            <w:r>
-              <w:rPr>
-                <w:rFonts w:ascii="Consolas" w:eastAsia="Times New Roman" w:hAnsi="Consolas" w:cs="Consolas"/>
-                <w:color w:val="333333"/>
-                <w:sz w:val="16"/>
-                <w:szCs w:val="16"/>
-              </w:rPr>
-              <w:t>Explain:</w:t>
-            </w:r>
-            <w:r>
-              <w:rPr>
-                <w:rFonts w:ascii="Consolas" w:hAnsi="Consolas" w:cs="Consolas" w:hint="eastAsia"/>
-                <w:color w:val="333333"/>
-                <w:sz w:val="16"/>
-                <w:szCs w:val="16"/>
-              </w:rPr>
-              <w:t xml:space="preserve"> px is const pointer to int. So, &amp;x cannot be assigned to px.</w:t>
-            </w:r>
-          </w:p>
-        </w:tc>
-      </w:tr>
-      <w:tr>
-        <w:tc>
-          <w:tcPr>
-            <w:tcW w:w="0" w:type="auto"/>
-            <w:shd w:val="clear" w:color="auto" w:fill="FFFFFF"/>
-            <w:tcMar>
-              <w:top w:w="0" w:type="dxa"/>
-              <w:left w:w="133" w:type="dxa"/>
-              <w:bottom w:w="0" w:type="dxa"/>
-              <w:right w:w="133" w:type="dxa"/>
-            </w:tcMar>
-            <w:hideMark/>
-          </w:tcPr>
-          <w:p>
-            <w:pPr>
-              <w:spacing w:after="0" w:line="243" w:lineRule="atLeast"/>
-              <w:rPr>
-                <w:rFonts w:ascii="Consolas" w:eastAsia="Times New Roman" w:hAnsi="Consolas" w:cs="Consolas"/>
-                <w:color w:val="333333"/>
-                <w:sz w:val="16"/>
-                <w:szCs w:val="16"/>
-              </w:rPr>
-            </w:pPr>
-          </w:p>
-        </w:tc>
-      </w:tr>
-      <w:tr>
-        <w:tc>
-          <w:tcPr>
-            <w:tcW w:w="0" w:type="auto"/>
-            <w:shd w:val="clear" w:color="auto" w:fill="FFFFFF"/>
-            <w:tcMar>
-              <w:top w:w="0" w:type="dxa"/>
-              <w:left w:w="133" w:type="dxa"/>
-              <w:bottom w:w="0" w:type="dxa"/>
-              <w:right w:w="133" w:type="dxa"/>
-            </w:tcMar>
-            <w:hideMark/>
-          </w:tcPr>
-          <w:p>
-            <w:pPr>
-              <w:spacing w:after="0" w:line="243" w:lineRule="atLeast"/>
-              <w:rPr>
-                <w:rFonts w:ascii="Consolas" w:eastAsia="Times New Roman" w:hAnsi="Consolas" w:cs="Consolas"/>
-                <w:color w:val="333333"/>
-                <w:sz w:val="16"/>
-                <w:szCs w:val="16"/>
-              </w:rPr>
-            </w:pPr>
-          </w:p>
-        </w:tc>
-      </w:tr>
-      <w:tr>
-        <w:tc>
-          <w:tcPr>
-            <w:tcW w:w="0" w:type="auto"/>
-            <w:shd w:val="clear" w:color="auto" w:fill="FFFFFF"/>
-            <w:tcMar>
-              <w:top w:w="0" w:type="dxa"/>
-              <w:left w:w="133" w:type="dxa"/>
-              <w:bottom w:w="0" w:type="dxa"/>
-              <w:right w:w="133" w:type="dxa"/>
-            </w:tcMar>
-            <w:hideMark/>
-          </w:tcPr>
-          <w:p>
-            <w:pPr>
-              <w:spacing w:after="0" w:line="243" w:lineRule="atLeast"/>
-              <w:rPr>
-                <w:rFonts w:ascii="Consolas" w:eastAsia="Times New Roman" w:hAnsi="Consolas" w:cs="Consolas"/>
-                <w:color w:val="333333"/>
-                <w:sz w:val="16"/>
-                <w:szCs w:val="16"/>
-              </w:rPr>
-            </w:pPr>
-          </w:p>
-        </w:tc>
-      </w:tr>
-      <w:tr>
-        <w:tc>
-          <w:tcPr>
-            <w:tcW w:w="0" w:type="auto"/>
-            <w:shd w:val="clear" w:color="auto" w:fill="FFFFFF"/>
-            <w:tcMar>
-              <w:top w:w="0" w:type="dxa"/>
-              <w:left w:w="133" w:type="dxa"/>
-              <w:bottom w:w="0" w:type="dxa"/>
-              <w:right w:w="133" w:type="dxa"/>
-            </w:tcMar>
-            <w:hideMark/>
-          </w:tcPr>
-          <w:p>
-            <w:pPr>
-              <w:spacing w:after="0" w:line="243" w:lineRule="atLeast"/>
-              <w:rPr>
-                <w:rFonts w:ascii="Consolas" w:eastAsia="Times New Roman" w:hAnsi="Consolas" w:cs="Consolas"/>
-                <w:color w:val="333333"/>
-                <w:sz w:val="16"/>
-                <w:szCs w:val="16"/>
-              </w:rPr>
-            </w:pPr>
-          </w:p>
-        </w:tc>
-      </w:tr>
-      <w:tr>
-        <w:tc>
-          <w:tcPr>
-            <w:tcW w:w="0" w:type="auto"/>
-            <w:shd w:val="clear" w:color="auto" w:fill="FFFFFF"/>
-            <w:tcMar>
-              <w:top w:w="0" w:type="dxa"/>
-              <w:left w:w="133" w:type="dxa"/>
-              <w:bottom w:w="0" w:type="dxa"/>
-              <w:right w:w="133" w:type="dxa"/>
-            </w:tcMar>
-            <w:hideMark/>
-          </w:tcPr>
-          <w:p>
-            <w:pPr>
-              <w:spacing w:after="0" w:line="243" w:lineRule="atLeast"/>
-              <w:rPr>
-                <w:rFonts w:ascii="Consolas" w:eastAsia="Times New Roman" w:hAnsi="Consolas" w:cs="Consolas"/>
-                <w:color w:val="333333"/>
-                <w:sz w:val="16"/>
-                <w:szCs w:val="16"/>
-              </w:rPr>
-            </w:pPr>
-          </w:p>
-        </w:tc>
-      </w:tr>
-      <w:tr>
-        <w:tc>
-          <w:tcPr>
-            <w:tcW w:w="0" w:type="auto"/>
-            <w:shd w:val="clear" w:color="auto" w:fill="FFFFFF"/>
-            <w:tcMar>
-              <w:top w:w="0" w:type="dxa"/>
-              <w:left w:w="133" w:type="dxa"/>
-              <w:bottom w:w="0" w:type="dxa"/>
-              <w:right w:w="133" w:type="dxa"/>
-            </w:tcMar>
-            <w:hideMark/>
-          </w:tcPr>
-          <w:p>
-            <w:pPr>
-              <w:spacing w:after="0" w:line="243" w:lineRule="atLeast"/>
-              <w:rPr>
-                <w:rFonts w:ascii="Consolas" w:eastAsia="Times New Roman" w:hAnsi="Consolas" w:cs="Consolas"/>
-                <w:color w:val="333333"/>
-                <w:sz w:val="16"/>
-                <w:szCs w:val="16"/>
-              </w:rPr>
-            </w:pPr>
-          </w:p>
-        </w:tc>
-      </w:tr>
-      <w:tr>
-        <w:tc>
-          <w:tcPr>
-            <w:tcW w:w="0" w:type="auto"/>
-            <w:shd w:val="clear" w:color="auto" w:fill="FFFFFF"/>
-            <w:tcMar>
-              <w:top w:w="0" w:type="dxa"/>
-              <w:left w:w="133" w:type="dxa"/>
-              <w:bottom w:w="0" w:type="dxa"/>
-              <w:right w:w="133" w:type="dxa"/>
-            </w:tcMar>
-            <w:hideMark/>
-          </w:tcPr>
-          <w:p>
-            <w:pPr>
-              <w:spacing w:after="0" w:line="243" w:lineRule="atLeast"/>
-              <w:rPr>
-                <w:rFonts w:ascii="Consolas" w:eastAsia="Times New Roman" w:hAnsi="Consolas" w:cs="Consolas"/>
-                <w:color w:val="333333"/>
-                <w:sz w:val="16"/>
-                <w:szCs w:val="16"/>
-              </w:rPr>
-            </w:pPr>
-          </w:p>
-        </w:tc>
-      </w:tr>
-      <w:tr>
-        <w:tc>
-          <w:tcPr>
-            <w:tcW w:w="0" w:type="auto"/>
-            <w:shd w:val="clear" w:color="auto" w:fill="FFFFFF"/>
-            <w:tcMar>
-              <w:top w:w="0" w:type="dxa"/>
-              <w:left w:w="133" w:type="dxa"/>
-              <w:bottom w:w="0" w:type="dxa"/>
-              <w:right w:w="133" w:type="dxa"/>
-            </w:tcMar>
-            <w:hideMark/>
-          </w:tcPr>
-          <w:p>
-            <w:pPr>
-              <w:spacing w:after="0" w:line="243" w:lineRule="atLeast"/>
-              <w:rPr>
-                <w:rFonts w:ascii="Consolas" w:eastAsia="Times New Roman" w:hAnsi="Consolas" w:cs="Consolas"/>
-                <w:color w:val="333333"/>
-                <w:sz w:val="16"/>
-                <w:szCs w:val="16"/>
-              </w:rPr>
-            </w:pPr>
-          </w:p>
-        </w:tc>
-      </w:tr>
-      <w:tr>
-        <w:tc>
-          <w:tcPr>
-            <w:tcW w:w="0" w:type="auto"/>
-            <w:shd w:val="clear" w:color="auto" w:fill="FFFFFF"/>
-            <w:tcMar>
-              <w:top w:w="0" w:type="dxa"/>
-              <w:left w:w="133" w:type="dxa"/>
-              <w:bottom w:w="0" w:type="dxa"/>
-              <w:right w:w="133" w:type="dxa"/>
-            </w:tcMar>
-            <w:hideMark/>
-          </w:tcPr>
-          <w:p>
-            <w:pPr>
-              <w:spacing w:after="0" w:line="243" w:lineRule="atLeast"/>
-              <w:rPr>
-                <w:rFonts w:ascii="Consolas" w:eastAsia="Times New Roman" w:hAnsi="Consolas" w:cs="Consolas"/>
-                <w:color w:val="333333"/>
-                <w:sz w:val="16"/>
-                <w:szCs w:val="16"/>
-              </w:rPr>
-            </w:pPr>
-          </w:p>
-        </w:tc>
-      </w:tr>
-      <w:tr>
-        <w:tc>
-          <w:tcPr>
-            <w:tcW w:w="0" w:type="auto"/>
-            <w:shd w:val="clear" w:color="auto" w:fill="FFFFFF"/>
-            <w:tcMar>
-              <w:top w:w="0" w:type="dxa"/>
-              <w:left w:w="133" w:type="dxa"/>
-              <w:bottom w:w="0" w:type="dxa"/>
-              <w:right w:w="133" w:type="dxa"/>
-            </w:tcMar>
-            <w:hideMark/>
-          </w:tcPr>
-          <w:p>
-            <w:pPr>
-              <w:spacing w:after="0" w:line="243" w:lineRule="atLeast"/>
-              <w:rPr>
-                <w:rFonts w:ascii="Consolas" w:eastAsia="Times New Roman" w:hAnsi="Consolas" w:cs="Consolas"/>
-                <w:color w:val="333333"/>
-                <w:sz w:val="16"/>
-                <w:szCs w:val="16"/>
-              </w:rPr>
-            </w:pPr>
-          </w:p>
-        </w:tc>
-      </w:tr>
-      <w:tr>
-        <w:tc>
-          <w:tcPr>
-            <w:tcW w:w="0" w:type="auto"/>
-            <w:shd w:val="clear" w:color="auto" w:fill="FFFFFF"/>
-            <w:tcMar>
-              <w:top w:w="0" w:type="dxa"/>
-              <w:left w:w="133" w:type="dxa"/>
-              <w:bottom w:w="0" w:type="dxa"/>
-              <w:right w:w="133" w:type="dxa"/>
-            </w:tcMar>
-            <w:hideMark/>
-          </w:tcPr>
-          <w:p>
-            <w:pPr>
-              <w:spacing w:after="0" w:line="243" w:lineRule="atLeast"/>
-              <w:rPr>
-                <w:rFonts w:ascii="Consolas" w:eastAsia="Times New Roman" w:hAnsi="Consolas" w:cs="Consolas"/>
-                <w:color w:val="333333"/>
-                <w:sz w:val="16"/>
-                <w:szCs w:val="16"/>
-              </w:rPr>
-            </w:pPr>
-          </w:p>
-        </w:tc>
-      </w:tr>
-      <w:tr>
-        <w:tc>
-          <w:tcPr>
-            <w:tcW w:w="0" w:type="auto"/>
-            <w:shd w:val="clear" w:color="auto" w:fill="FFFFFF"/>
-            <w:tcMar>
-              <w:top w:w="0" w:type="dxa"/>
-              <w:left w:w="133" w:type="dxa"/>
-              <w:bottom w:w="0" w:type="dxa"/>
-              <w:right w:w="133" w:type="dxa"/>
-            </w:tcMar>
-            <w:hideMark/>
-          </w:tcPr>
-          <w:p>
-            <w:pPr>
-              <w:spacing w:after="0" w:line="243" w:lineRule="atLeast"/>
-              <w:rPr>
-                <w:rFonts w:ascii="Consolas" w:eastAsia="Times New Roman" w:hAnsi="Consolas" w:cs="Consolas"/>
-                <w:color w:val="333333"/>
-                <w:sz w:val="16"/>
-                <w:szCs w:val="16"/>
-              </w:rPr>
-            </w:pPr>
-          </w:p>
-        </w:tc>
-      </w:tr>
-      <w:tr>
-        <w:tc>
-          <w:tcPr>
-            <w:tcW w:w="0" w:type="auto"/>
-            <w:shd w:val="clear" w:color="auto" w:fill="FFFFFF"/>
-            <w:tcMar>
-              <w:top w:w="0" w:type="dxa"/>
-              <w:left w:w="133" w:type="dxa"/>
-              <w:bottom w:w="0" w:type="dxa"/>
-              <w:right w:w="133" w:type="dxa"/>
-            </w:tcMar>
-            <w:hideMark/>
-          </w:tcPr>
-          <w:p>
-            <w:pPr>
-              <w:spacing w:after="0" w:line="243" w:lineRule="atLeast"/>
-              <w:rPr>
-                <w:rFonts w:ascii="Consolas" w:eastAsia="Times New Roman" w:hAnsi="Consolas" w:cs="Consolas"/>
-                <w:color w:val="333333"/>
-                <w:sz w:val="16"/>
-                <w:szCs w:val="16"/>
-              </w:rPr>
-            </w:pPr>
-            <w:r>
-              <w:rPr>
-                <w:rFonts w:ascii="Consolas" w:eastAsia="Times New Roman" w:hAnsi="Consolas" w:cs="Consolas"/>
-                <w:color w:val="333333"/>
-                <w:sz w:val="16"/>
-                <w:szCs w:val="16"/>
-              </w:rPr>
-              <w:t>--------------------------------------------------------------------</w:t>
-            </w:r>
-          </w:p>
-        </w:tc>
-      </w:tr>
-      <w:tr>
-        <w:tc>
-          <w:tcPr>
-            <w:tcW w:w="0" w:type="auto"/>
-            <w:shd w:val="clear" w:color="auto" w:fill="FFFFFF"/>
-            <w:tcMar>
-              <w:top w:w="0" w:type="dxa"/>
-              <w:left w:w="133" w:type="dxa"/>
-              <w:bottom w:w="0" w:type="dxa"/>
-              <w:right w:w="133" w:type="dxa"/>
-            </w:tcMar>
-            <w:hideMark/>
-          </w:tcPr>
-          <w:p>
-            <w:pPr>
-              <w:spacing w:after="0" w:line="243" w:lineRule="atLeast"/>
-              <w:rPr>
-                <w:rFonts w:ascii="Consolas" w:eastAsia="Times New Roman" w:hAnsi="Consolas" w:cs="Consolas"/>
-                <w:color w:val="333333"/>
-                <w:sz w:val="16"/>
-                <w:szCs w:val="16"/>
-              </w:rPr>
-            </w:pPr>
-            <w:r>
-              <w:rPr>
-                <w:rFonts w:ascii="Consolas" w:eastAsia="Times New Roman" w:hAnsi="Consolas" w:cs="Consolas"/>
-                <w:color w:val="333333"/>
-                <w:sz w:val="16"/>
-                <w:szCs w:val="16"/>
-              </w:rPr>
-              <w:t xml:space="preserve">Q3: Write a function to set or clear ith bit of a 32-bit register. </w:t>
-            </w:r>
-          </w:p>
-        </w:tc>
-      </w:tr>
-      <w:tr>
-        <w:tc>
-          <w:tcPr>
-            <w:tcW w:w="0" w:type="auto"/>
-            <w:shd w:val="clear" w:color="auto" w:fill="FFFFFF"/>
-            <w:tcMar>
-              <w:top w:w="0" w:type="dxa"/>
-              <w:left w:w="133" w:type="dxa"/>
-              <w:bottom w:w="0" w:type="dxa"/>
-              <w:right w:w="133" w:type="dxa"/>
-            </w:tcMar>
-            <w:hideMark/>
-          </w:tcPr>
-          <w:p>
-            <w:pPr>
-              <w:spacing w:after="0" w:line="243" w:lineRule="atLeast"/>
-              <w:rPr>
-                <w:rFonts w:ascii="Consolas" w:eastAsia="Times New Roman" w:hAnsi="Consolas" w:cs="Consolas"/>
-                <w:color w:val="333333"/>
-                <w:sz w:val="16"/>
-                <w:szCs w:val="16"/>
-              </w:rPr>
-            </w:pPr>
-            <w:r>
-              <w:rPr>
-                <w:rFonts w:ascii="Consolas" w:eastAsia="Times New Roman" w:hAnsi="Consolas" w:cs="Consolas"/>
-                <w:color w:val="333333"/>
-                <w:sz w:val="16"/>
-                <w:szCs w:val="16"/>
-              </w:rPr>
-              <w:tab/>
-              <w:t xml:space="preserve">Where ith (0-based) := {0, 1, 2, …, 31 } </w:t>
-            </w:r>
-          </w:p>
-        </w:tc>
-      </w:tr>
-      <w:tr>
-        <w:tc>
-          <w:tcPr>
-            <w:tcW w:w="0" w:type="auto"/>
-            <w:shd w:val="clear" w:color="auto" w:fill="FFFFFF"/>
-            <w:tcMar>
-              <w:top w:w="0" w:type="dxa"/>
-              <w:left w:w="133" w:type="dxa"/>
-              <w:bottom w:w="0" w:type="dxa"/>
-              <w:right w:w="133" w:type="dxa"/>
-            </w:tcMar>
-            <w:hideMark/>
-          </w:tcPr>
-          <w:p>
-            <w:pPr>
-              <w:spacing w:after="0" w:line="243" w:lineRule="atLeast"/>
-              <w:rPr>
-                <w:rFonts w:ascii="Consolas" w:eastAsia="Times New Roman" w:hAnsi="Consolas" w:cs="Consolas"/>
-                <w:color w:val="333333"/>
-                <w:sz w:val="16"/>
-                <w:szCs w:val="16"/>
-              </w:rPr>
-            </w:pPr>
-            <w:r>
-              <w:rPr>
-                <w:rFonts w:ascii="Consolas" w:eastAsia="Times New Roman" w:hAnsi="Consolas" w:cs="Consolas"/>
-                <w:color w:val="333333"/>
-                <w:sz w:val="16"/>
-                <w:szCs w:val="16"/>
-              </w:rPr>
-              <w:t xml:space="preserve">void reg_set(volatile unsigned int * pReg, int ith) </w:t>
-            </w:r>
-          </w:p>
-        </w:tc>
-      </w:tr>
-      <w:tr>
-        <w:tc>
-          <w:tcPr>
-            <w:tcW w:w="0" w:type="auto"/>
-            <w:shd w:val="clear" w:color="auto" w:fill="FFFFFF"/>
-            <w:tcMar>
-              <w:top w:w="0" w:type="dxa"/>
-              <w:left w:w="133" w:type="dxa"/>
-              <w:bottom w:w="0" w:type="dxa"/>
-              <w:right w:w="133" w:type="dxa"/>
-            </w:tcMar>
-            <w:hideMark/>
-          </w:tcPr>
-          <w:p>
-            <w:pPr>
-              <w:spacing w:after="0" w:line="243" w:lineRule="atLeast"/>
-              <w:rPr>
-                <w:rFonts w:ascii="Consolas" w:hAnsi="Consolas" w:cs="Consolas"/>
-                <w:color w:val="333333"/>
-                <w:sz w:val="16"/>
-                <w:szCs w:val="16"/>
-              </w:rPr>
-            </w:pPr>
-            <w:r>
-              <w:rPr>
-                <w:rFonts w:ascii="Consolas" w:eastAsia="Times New Roman" w:hAnsi="Consolas" w:cs="Consolas"/>
-                <w:color w:val="333333"/>
-                <w:sz w:val="16"/>
-                <w:szCs w:val="16"/>
-              </w:rPr>
-              <w:t xml:space="preserve">{ </w:t>
-            </w:r>
-          </w:p>
-          <w:p>
-            <w:pPr>
-              <w:spacing w:after="0" w:line="243" w:lineRule="atLeast"/>
-              <w:rPr>
-                <w:rFonts w:ascii="Consolas" w:hAnsi="Consolas" w:cs="Consolas"/>
-                <w:color w:val="333333"/>
-                <w:sz w:val="16"/>
-                <w:szCs w:val="16"/>
-              </w:rPr>
-            </w:pPr>
-            <w:r>
-              <w:rPr>
-                <w:rFonts w:ascii="Consolas" w:hAnsi="Consolas" w:cs="Consolas" w:hint="eastAsia"/>
-                <w:color w:val="333333"/>
-                <w:sz w:val="16"/>
-                <w:szCs w:val="16"/>
-              </w:rPr>
-              <w:t xml:space="preserve">    pReg = pReg | (1 &lt;&lt; ith);</w:t>
-            </w:r>
-          </w:p>
-        </w:tc>
-      </w:tr>
-      <w:tr>
-        <w:tc>
-          <w:tcPr>
-            <w:tcW w:w="0" w:type="auto"/>
-            <w:shd w:val="clear" w:color="auto" w:fill="FFFFFF"/>
-            <w:tcMar>
-              <w:top w:w="0" w:type="dxa"/>
-              <w:left w:w="133" w:type="dxa"/>
-              <w:bottom w:w="0" w:type="dxa"/>
-              <w:right w:w="133" w:type="dxa"/>
-            </w:tcMar>
-            <w:hideMark/>
-          </w:tcPr>
-          <w:p>
-            <w:pPr>
-              <w:spacing w:after="0" w:line="243" w:lineRule="atLeast"/>
-              <w:rPr>
-                <w:rFonts w:ascii="Consolas" w:eastAsia="Times New Roman" w:hAnsi="Consolas" w:cs="Consolas"/>
-                <w:color w:val="333333"/>
-                <w:sz w:val="16"/>
-                <w:szCs w:val="16"/>
-              </w:rPr>
-            </w:pPr>
-          </w:p>
-        </w:tc>
-      </w:tr>
-      <w:tr>
-        <w:tc>
-          <w:tcPr>
-            <w:tcW w:w="0" w:type="auto"/>
-            <w:shd w:val="clear" w:color="auto" w:fill="FFFFFF"/>
-            <w:tcMar>
-              <w:top w:w="0" w:type="dxa"/>
-              <w:left w:w="133" w:type="dxa"/>
-              <w:bottom w:w="0" w:type="dxa"/>
-              <w:right w:w="133" w:type="dxa"/>
-            </w:tcMar>
-            <w:hideMark/>
-          </w:tcPr>
-          <w:p>
-            <w:pPr>
-              <w:spacing w:after="0" w:line="243" w:lineRule="atLeast"/>
-              <w:rPr>
-                <w:rFonts w:ascii="Consolas" w:eastAsia="Times New Roman" w:hAnsi="Consolas" w:cs="Consolas"/>
-                <w:color w:val="333333"/>
-                <w:sz w:val="16"/>
-                <w:szCs w:val="16"/>
-              </w:rPr>
-            </w:pPr>
-          </w:p>
-        </w:tc>
-      </w:tr>
-      <w:tr>
-        <w:tc>
-          <w:tcPr>
-            <w:tcW w:w="0" w:type="auto"/>
-            <w:shd w:val="clear" w:color="auto" w:fill="FFFFFF"/>
-            <w:tcMar>
-              <w:top w:w="0" w:type="dxa"/>
-              <w:left w:w="133" w:type="dxa"/>
-              <w:bottom w:w="0" w:type="dxa"/>
-              <w:right w:w="133" w:type="dxa"/>
-            </w:tcMar>
-            <w:hideMark/>
-          </w:tcPr>
-          <w:p>
-            <w:pPr>
-              <w:spacing w:after="0" w:line="243" w:lineRule="atLeast"/>
-              <w:rPr>
-                <w:rFonts w:ascii="Consolas" w:eastAsia="Times New Roman" w:hAnsi="Consolas" w:cs="Consolas"/>
-                <w:color w:val="333333"/>
-                <w:sz w:val="16"/>
-                <w:szCs w:val="16"/>
-              </w:rPr>
-            </w:pPr>
-          </w:p>
-        </w:tc>
-      </w:tr>
-      <w:tr>
-        <w:tc>
-          <w:tcPr>
-            <w:tcW w:w="0" w:type="auto"/>
-            <w:shd w:val="clear" w:color="auto" w:fill="FFFFFF"/>
-            <w:tcMar>
-              <w:top w:w="0" w:type="dxa"/>
-              <w:left w:w="133" w:type="dxa"/>
-              <w:bottom w:w="0" w:type="dxa"/>
-              <w:right w:w="133" w:type="dxa"/>
-            </w:tcMar>
-            <w:hideMark/>
-          </w:tcPr>
-          <w:p>
-            <w:pPr>
-              <w:spacing w:after="0" w:line="243" w:lineRule="atLeast"/>
-              <w:rPr>
-                <w:rFonts w:ascii="Consolas" w:eastAsia="Times New Roman" w:hAnsi="Consolas" w:cs="Consolas"/>
-                <w:color w:val="333333"/>
-                <w:sz w:val="16"/>
-                <w:szCs w:val="16"/>
-              </w:rPr>
-            </w:pPr>
-          </w:p>
-        </w:tc>
-      </w:tr>
-      <w:tr>
-        <w:tc>
-          <w:tcPr>
-            <w:tcW w:w="0" w:type="auto"/>
-            <w:shd w:val="clear" w:color="auto" w:fill="FFFFFF"/>
-            <w:tcMar>
-              <w:top w:w="0" w:type="dxa"/>
-              <w:left w:w="133" w:type="dxa"/>
-              <w:bottom w:w="0" w:type="dxa"/>
-              <w:right w:w="133" w:type="dxa"/>
-            </w:tcMar>
-            <w:hideMark/>
-          </w:tcPr>
-          <w:p>
-            <w:pPr>
-              <w:spacing w:after="0" w:line="243" w:lineRule="atLeast"/>
-              <w:rPr>
-                <w:rFonts w:ascii="Consolas" w:eastAsia="Times New Roman" w:hAnsi="Consolas" w:cs="Consolas"/>
-                <w:color w:val="333333"/>
-                <w:sz w:val="16"/>
-                <w:szCs w:val="16"/>
-              </w:rPr>
-            </w:pPr>
-          </w:p>
-        </w:tc>
-      </w:tr>
-      <w:tr>
-        <w:tc>
-          <w:tcPr>
-            <w:tcW w:w="0" w:type="auto"/>
-            <w:shd w:val="clear" w:color="auto" w:fill="FFFFFF"/>
-            <w:tcMar>
-              <w:top w:w="0" w:type="dxa"/>
-              <w:left w:w="133" w:type="dxa"/>
-              <w:bottom w:w="0" w:type="dxa"/>
-              <w:right w:w="133" w:type="dxa"/>
-            </w:tcMar>
-            <w:hideMark/>
-          </w:tcPr>
-          <w:p>
-            <w:pPr>
-              <w:spacing w:after="0" w:line="243" w:lineRule="atLeast"/>
-              <w:rPr>
-                <w:rFonts w:ascii="Consolas" w:eastAsia="Times New Roman" w:hAnsi="Consolas" w:cs="Consolas"/>
-                <w:color w:val="333333"/>
-                <w:sz w:val="16"/>
-                <w:szCs w:val="16"/>
-              </w:rPr>
-            </w:pPr>
-            <w:r>
-              <w:rPr>
-                <w:rFonts w:ascii="Consolas" w:eastAsia="Times New Roman" w:hAnsi="Consolas" w:cs="Consolas"/>
-                <w:color w:val="333333"/>
-                <w:sz w:val="16"/>
-                <w:szCs w:val="16"/>
-              </w:rPr>
-              <w:t xml:space="preserve">} </w:t>
-            </w:r>
-          </w:p>
-        </w:tc>
-      </w:tr>
-      <w:tr>
-        <w:tc>
-          <w:tcPr>
-            <w:tcW w:w="0" w:type="auto"/>
-            <w:shd w:val="clear" w:color="auto" w:fill="FFFFFF"/>
-            <w:tcMar>
-              <w:top w:w="0" w:type="dxa"/>
-              <w:left w:w="133" w:type="dxa"/>
-              <w:bottom w:w="0" w:type="dxa"/>
-              <w:right w:w="133" w:type="dxa"/>
-            </w:tcMar>
-            <w:hideMark/>
-          </w:tcPr>
-          <w:p>
-            <w:pPr>
-              <w:spacing w:after="0" w:line="243" w:lineRule="atLeast"/>
-              <w:rPr>
-                <w:rFonts w:ascii="Consolas" w:eastAsia="Times New Roman" w:hAnsi="Consolas" w:cs="Consolas"/>
-                <w:color w:val="333333"/>
-                <w:sz w:val="16"/>
-                <w:szCs w:val="16"/>
-              </w:rPr>
-            </w:pPr>
-          </w:p>
-        </w:tc>
-      </w:tr>
-      <w:tr>
-        <w:tc>
-          <w:tcPr>
-            <w:tcW w:w="0" w:type="auto"/>
-            <w:shd w:val="clear" w:color="auto" w:fill="FFFFFF"/>
-            <w:tcMar>
-              <w:top w:w="0" w:type="dxa"/>
-              <w:left w:w="133" w:type="dxa"/>
-              <w:bottom w:w="0" w:type="dxa"/>
-              <w:right w:w="133" w:type="dxa"/>
-            </w:tcMar>
-            <w:hideMark/>
-          </w:tcPr>
-          <w:p>
-            <w:pPr>
-              <w:spacing w:after="0" w:line="243" w:lineRule="atLeast"/>
-              <w:rPr>
-                <w:rFonts w:ascii="Consolas" w:eastAsia="Times New Roman" w:hAnsi="Consolas" w:cs="Consolas"/>
-                <w:color w:val="333333"/>
-                <w:sz w:val="16"/>
-                <w:szCs w:val="16"/>
-              </w:rPr>
-            </w:pPr>
-            <w:r>
-              <w:rPr>
-                <w:rFonts w:ascii="Consolas" w:eastAsia="Times New Roman" w:hAnsi="Consolas" w:cs="Consolas"/>
-                <w:color w:val="333333"/>
-                <w:sz w:val="16"/>
-                <w:szCs w:val="16"/>
-              </w:rPr>
-              <w:t xml:space="preserve">void reg_clear(volatile unsigned int * pReg, int ith) </w:t>
-            </w:r>
-          </w:p>
-        </w:tc>
-      </w:tr>
-      <w:tr>
-        <w:tc>
-          <w:tcPr>
-            <w:tcW w:w="0" w:type="auto"/>
-            <w:shd w:val="clear" w:color="auto" w:fill="FFFFFF"/>
-            <w:tcMar>
-              <w:top w:w="0" w:type="dxa"/>
-              <w:left w:w="133" w:type="dxa"/>
-              <w:bottom w:w="0" w:type="dxa"/>
-              <w:right w:w="133" w:type="dxa"/>
-            </w:tcMar>
-            <w:hideMark/>
-          </w:tcPr>
-          <w:p>
-            <w:pPr>
-              <w:spacing w:after="0" w:line="243" w:lineRule="atLeast"/>
-              <w:rPr>
-                <w:rFonts w:ascii="Consolas" w:hAnsi="Consolas" w:cs="Consolas"/>
-                <w:color w:val="333333"/>
-                <w:sz w:val="16"/>
-                <w:szCs w:val="16"/>
-              </w:rPr>
-            </w:pPr>
-            <w:r>
-              <w:rPr>
-                <w:rFonts w:ascii="Consolas" w:eastAsia="Times New Roman" w:hAnsi="Consolas" w:cs="Consolas"/>
-                <w:color w:val="333333"/>
-                <w:sz w:val="16"/>
-                <w:szCs w:val="16"/>
-              </w:rPr>
-              <w:t xml:space="preserve">{ </w:t>
-            </w:r>
-          </w:p>
-          <w:p>
-            <w:pPr>
-              <w:spacing w:after="0" w:line="243" w:lineRule="atLeast"/>
-              <w:rPr>
-                <w:rFonts w:ascii="Consolas" w:hAnsi="Consolas" w:cs="Consolas"/>
-                <w:color w:val="333333"/>
-                <w:sz w:val="16"/>
-                <w:szCs w:val="16"/>
-              </w:rPr>
-            </w:pPr>
-            <w:r>
-              <w:rPr>
-                <w:rFonts w:ascii="Consolas" w:hAnsi="Consolas" w:cs="Consolas" w:hint="eastAsia"/>
-                <w:color w:val="333333"/>
-                <w:sz w:val="16"/>
-                <w:szCs w:val="16"/>
-              </w:rPr>
-              <w:t xml:space="preserve">    pReg = pReg &amp; (~(1 &lt;&lt; ith));</w:t>
-            </w:r>
-          </w:p>
-        </w:tc>
-      </w:tr>
-      <w:tr>
-        <w:tc>
-          <w:tcPr>
-            <w:tcW w:w="0" w:type="auto"/>
-            <w:shd w:val="clear" w:color="auto" w:fill="FFFFFF"/>
-            <w:tcMar>
-              <w:top w:w="0" w:type="dxa"/>
-              <w:left w:w="133" w:type="dxa"/>
-              <w:bottom w:w="0" w:type="dxa"/>
-              <w:right w:w="133" w:type="dxa"/>
-            </w:tcMar>
-            <w:hideMark/>
-          </w:tcPr>
-          <w:p>
-            <w:pPr>
-              <w:spacing w:after="0" w:line="243" w:lineRule="atLeast"/>
-              <w:rPr>
-                <w:rFonts w:ascii="Consolas" w:eastAsia="Times New Roman" w:hAnsi="Consolas" w:cs="Consolas"/>
-                <w:color w:val="333333"/>
-                <w:sz w:val="16"/>
-                <w:szCs w:val="16"/>
-              </w:rPr>
-            </w:pPr>
-          </w:p>
-        </w:tc>
-      </w:tr>
-      <w:tr>
-        <w:tc>
-          <w:tcPr>
-            <w:tcW w:w="0" w:type="auto"/>
-            <w:shd w:val="clear" w:color="auto" w:fill="FFFFFF"/>
-            <w:tcMar>
-              <w:top w:w="0" w:type="dxa"/>
-              <w:left w:w="133" w:type="dxa"/>
-              <w:bottom w:w="0" w:type="dxa"/>
-              <w:right w:w="133" w:type="dxa"/>
-            </w:tcMar>
-            <w:hideMark/>
-          </w:tcPr>
-          <w:p>
-            <w:pPr>
-              <w:spacing w:after="0" w:line="243" w:lineRule="atLeast"/>
-              <w:rPr>
-                <w:rFonts w:ascii="Consolas" w:eastAsia="Times New Roman" w:hAnsi="Consolas" w:cs="Consolas"/>
-                <w:color w:val="333333"/>
-                <w:sz w:val="16"/>
-                <w:szCs w:val="16"/>
-              </w:rPr>
-            </w:pPr>
-          </w:p>
-        </w:tc>
-      </w:tr>
-      <w:tr>
-        <w:tc>
-          <w:tcPr>
-            <w:tcW w:w="0" w:type="auto"/>
-            <w:shd w:val="clear" w:color="auto" w:fill="FFFFFF"/>
-            <w:tcMar>
-              <w:top w:w="0" w:type="dxa"/>
-              <w:left w:w="133" w:type="dxa"/>
-              <w:bottom w:w="0" w:type="dxa"/>
-              <w:right w:w="133" w:type="dxa"/>
-            </w:tcMar>
-            <w:hideMark/>
-          </w:tcPr>
-          <w:p>
-            <w:pPr>
-              <w:spacing w:after="0" w:line="243" w:lineRule="atLeast"/>
-              <w:rPr>
-                <w:rFonts w:ascii="Consolas" w:eastAsia="Times New Roman" w:hAnsi="Consolas" w:cs="Consolas"/>
-                <w:color w:val="333333"/>
-                <w:sz w:val="16"/>
-                <w:szCs w:val="16"/>
-              </w:rPr>
-            </w:pPr>
-          </w:p>
-        </w:tc>
-      </w:tr>
-      <w:tr>
-        <w:tc>
-          <w:tcPr>
-            <w:tcW w:w="0" w:type="auto"/>
-            <w:shd w:val="clear" w:color="auto" w:fill="FFFFFF"/>
-            <w:tcMar>
-              <w:top w:w="0" w:type="dxa"/>
-              <w:left w:w="133" w:type="dxa"/>
-              <w:bottom w:w="0" w:type="dxa"/>
-              <w:right w:w="133" w:type="dxa"/>
-            </w:tcMar>
-            <w:hideMark/>
-          </w:tcPr>
-          <w:p>
-            <w:pPr>
-              <w:spacing w:after="0" w:line="243" w:lineRule="atLeast"/>
-              <w:rPr>
-                <w:rFonts w:ascii="Consolas" w:eastAsia="Times New Roman" w:hAnsi="Consolas" w:cs="Consolas"/>
-                <w:color w:val="333333"/>
-                <w:sz w:val="16"/>
-                <w:szCs w:val="16"/>
-              </w:rPr>
-            </w:pPr>
-          </w:p>
-        </w:tc>
-      </w:tr>
-      <w:tr>
-        <w:tc>
-          <w:tcPr>
-            <w:tcW w:w="0" w:type="auto"/>
-            <w:shd w:val="clear" w:color="auto" w:fill="FFFFFF"/>
-            <w:tcMar>
-              <w:top w:w="0" w:type="dxa"/>
-              <w:left w:w="133" w:type="dxa"/>
-              <w:bottom w:w="0" w:type="dxa"/>
-              <w:right w:w="133" w:type="dxa"/>
-            </w:tcMar>
-            <w:hideMark/>
-          </w:tcPr>
-          <w:p>
-            <w:pPr>
-              <w:spacing w:after="0" w:line="243" w:lineRule="atLeast"/>
-              <w:rPr>
-                <w:rFonts w:ascii="Consolas" w:eastAsia="Times New Roman" w:hAnsi="Consolas" w:cs="Consolas"/>
-                <w:color w:val="333333"/>
-                <w:sz w:val="16"/>
-                <w:szCs w:val="16"/>
-              </w:rPr>
-            </w:pPr>
-          </w:p>
-        </w:tc>
-      </w:tr>
-      <w:tr>
-        <w:tc>
-          <w:tcPr>
-            <w:tcW w:w="0" w:type="auto"/>
-            <w:shd w:val="clear" w:color="auto" w:fill="FFFFFF"/>
-            <w:tcMar>
-              <w:top w:w="0" w:type="dxa"/>
-              <w:left w:w="133" w:type="dxa"/>
-              <w:bottom w:w="0" w:type="dxa"/>
-              <w:right w:w="133" w:type="dxa"/>
-            </w:tcMar>
-            <w:hideMark/>
-          </w:tcPr>
-          <w:p>
-            <w:pPr>
-              <w:spacing w:after="0" w:line="243" w:lineRule="atLeast"/>
-              <w:rPr>
-                <w:rFonts w:ascii="Consolas" w:eastAsia="Times New Roman" w:hAnsi="Consolas" w:cs="Consolas"/>
-                <w:color w:val="333333"/>
-                <w:sz w:val="16"/>
-                <w:szCs w:val="16"/>
-              </w:rPr>
-            </w:pPr>
-            <w:r>
-              <w:rPr>
-                <w:rFonts w:ascii="Consolas" w:eastAsia="Times New Roman" w:hAnsi="Consolas" w:cs="Consolas"/>
-                <w:color w:val="333333"/>
-                <w:sz w:val="16"/>
-                <w:szCs w:val="16"/>
-              </w:rPr>
-              <w:t xml:space="preserve">} </w:t>
-            </w:r>
-          </w:p>
-        </w:tc>
-      </w:tr>
-      <w:tr>
-        <w:tc>
-          <w:tcPr>
-            <w:tcW w:w="0" w:type="auto"/>
-            <w:shd w:val="clear" w:color="auto" w:fill="FFFFFF"/>
-            <w:tcMar>
-              <w:top w:w="0" w:type="dxa"/>
-              <w:left w:w="133" w:type="dxa"/>
-              <w:bottom w:w="0" w:type="dxa"/>
-              <w:right w:w="133" w:type="dxa"/>
-            </w:tcMar>
-            <w:hideMark/>
-          </w:tcPr>
-          <w:p>
-            <w:pPr>
-              <w:spacing w:after="0" w:line="243" w:lineRule="atLeast"/>
-              <w:rPr>
-                <w:rFonts w:ascii="Consolas" w:eastAsia="Times New Roman" w:hAnsi="Consolas" w:cs="Consolas"/>
-                <w:color w:val="333333"/>
-                <w:sz w:val="16"/>
-                <w:szCs w:val="16"/>
-              </w:rPr>
-            </w:pPr>
-          </w:p>
-        </w:tc>
-      </w:tr>
-      <w:tr>
-        <w:tc>
-          <w:tcPr>
-            <w:tcW w:w="0" w:type="auto"/>
-            <w:shd w:val="clear" w:color="auto" w:fill="FFFFFF"/>
-            <w:tcMar>
-              <w:top w:w="0" w:type="dxa"/>
-              <w:left w:w="133" w:type="dxa"/>
-              <w:bottom w:w="0" w:type="dxa"/>
-              <w:right w:w="133" w:type="dxa"/>
-            </w:tcMar>
-            <w:hideMark/>
-          </w:tcPr>
-          <w:p>
-            <w:pPr>
-              <w:spacing w:after="0" w:line="243" w:lineRule="atLeast"/>
-              <w:rPr>
-                <w:rFonts w:ascii="Consolas" w:eastAsia="Times New Roman" w:hAnsi="Consolas" w:cs="Consolas"/>
-                <w:color w:val="333333"/>
-                <w:sz w:val="16"/>
-                <w:szCs w:val="16"/>
-              </w:rPr>
-            </w:pPr>
-          </w:p>
-        </w:tc>
-      </w:tr>
-      <w:tr>
-        <w:tc>
-          <w:tcPr>
-            <w:tcW w:w="0" w:type="auto"/>
-            <w:shd w:val="clear" w:color="auto" w:fill="FFFFFF"/>
-            <w:tcMar>
-              <w:top w:w="0" w:type="dxa"/>
-              <w:left w:w="133" w:type="dxa"/>
-              <w:bottom w:w="0" w:type="dxa"/>
-              <w:right w:w="133" w:type="dxa"/>
-            </w:tcMar>
-            <w:hideMark/>
-          </w:tcPr>
-          <w:p>
-            <w:pPr>
-              <w:spacing w:after="0" w:line="243" w:lineRule="atLeast"/>
-              <w:rPr>
-                <w:rFonts w:ascii="Consolas" w:eastAsia="Times New Roman" w:hAnsi="Consolas" w:cs="Consolas"/>
-                <w:color w:val="333333"/>
-                <w:sz w:val="16"/>
-                <w:szCs w:val="16"/>
-              </w:rPr>
-            </w:pPr>
-          </w:p>
-        </w:tc>
-      </w:tr>
-      <w:tr>
-        <w:tc>
-          <w:tcPr>
-            <w:tcW w:w="0" w:type="auto"/>
-            <w:shd w:val="clear" w:color="auto" w:fill="FFFFFF"/>
-            <w:tcMar>
-              <w:top w:w="0" w:type="dxa"/>
-              <w:left w:w="133" w:type="dxa"/>
-              <w:bottom w:w="0" w:type="dxa"/>
-              <w:right w:w="133" w:type="dxa"/>
-            </w:tcMar>
-            <w:hideMark/>
-          </w:tcPr>
-          <w:p>
-            <w:pPr>
-              <w:spacing w:after="0" w:line="243" w:lineRule="atLeast"/>
-              <w:rPr>
-                <w:rFonts w:ascii="Consolas" w:eastAsia="Times New Roman" w:hAnsi="Consolas" w:cs="Consolas"/>
-                <w:color w:val="333333"/>
-                <w:sz w:val="16"/>
-                <w:szCs w:val="16"/>
-              </w:rPr>
-            </w:pPr>
-            <w:r>
-              <w:rPr>
-                <w:rFonts w:ascii="Consolas" w:eastAsia="Times New Roman" w:hAnsi="Consolas" w:cs="Consolas"/>
-                <w:color w:val="333333"/>
-                <w:sz w:val="16"/>
-                <w:szCs w:val="16"/>
-              </w:rPr>
-              <w:t>--------------------------------------------------------------------</w:t>
-            </w:r>
-          </w:p>
-        </w:tc>
-      </w:tr>
-      <w:tr>
-        <w:tc>
-          <w:tcPr>
-            <w:tcW w:w="0" w:type="auto"/>
-            <w:shd w:val="clear" w:color="auto" w:fill="FFFFFF"/>
-            <w:tcMar>
-              <w:top w:w="0" w:type="dxa"/>
-              <w:left w:w="133" w:type="dxa"/>
-              <w:bottom w:w="0" w:type="dxa"/>
-              <w:right w:w="133" w:type="dxa"/>
-            </w:tcMar>
-            <w:hideMark/>
-          </w:tcPr>
-          <w:p>
-            <w:pPr>
-              <w:spacing w:after="0" w:line="243" w:lineRule="atLeast"/>
-              <w:rPr>
-                <w:rFonts w:ascii="Consolas" w:eastAsia="Times New Roman" w:hAnsi="Consolas" w:cs="Consolas"/>
-                <w:color w:val="333333"/>
-                <w:sz w:val="16"/>
-                <w:szCs w:val="16"/>
-              </w:rPr>
-            </w:pPr>
-            <w:r>
-              <w:rPr>
-                <w:rFonts w:ascii="Consolas" w:eastAsia="Times New Roman" w:hAnsi="Consolas" w:cs="Consolas"/>
-                <w:color w:val="333333"/>
-                <w:sz w:val="16"/>
-                <w:szCs w:val="16"/>
-              </w:rPr>
-              <w:t>Q4: Write a swap function in C.</w:t>
-            </w:r>
-          </w:p>
-        </w:tc>
-      </w:tr>
-      <w:tr>
-        <w:tc>
-          <w:tcPr>
-            <w:tcW w:w="0" w:type="auto"/>
-            <w:shd w:val="clear" w:color="auto" w:fill="FFFFFF"/>
-            <w:tcMar>
-              <w:top w:w="0" w:type="dxa"/>
-              <w:left w:w="133" w:type="dxa"/>
-              <w:bottom w:w="0" w:type="dxa"/>
-              <w:right w:w="133" w:type="dxa"/>
-            </w:tcMar>
-            <w:hideMark/>
-          </w:tcPr>
-          <w:p>
-            <w:pPr>
-              <w:spacing w:after="0" w:line="243" w:lineRule="atLeast"/>
-              <w:rPr>
-                <w:rFonts w:ascii="Consolas" w:hAnsi="Consolas" w:cs="Consolas"/>
-                <w:color w:val="333333"/>
-                <w:sz w:val="16"/>
-                <w:szCs w:val="16"/>
-              </w:rPr>
-            </w:pPr>
-            <w:r>
-              <w:rPr>
-                <w:rFonts w:ascii="Consolas" w:eastAsia="Times New Roman" w:hAnsi="Consolas" w:cs="Consolas"/>
-                <w:color w:val="333333"/>
-                <w:sz w:val="16"/>
-                <w:szCs w:val="16"/>
-              </w:rPr>
-              <w:t xml:space="preserve">void swap(unsigned int * px, unsigned int *py) </w:t>
-            </w:r>
-          </w:p>
-          <w:p>
-            <w:pPr>
-              <w:spacing w:after="0" w:line="243" w:lineRule="atLeast"/>
-              <w:rPr>
-                <w:rFonts w:ascii="Consolas" w:hAnsi="Consolas" w:cs="Consolas"/>
-                <w:color w:val="333333"/>
-                <w:sz w:val="16"/>
-                <w:szCs w:val="16"/>
-              </w:rPr>
-            </w:pPr>
-            <w:r>
-              <w:rPr>
-                <w:rFonts w:ascii="Consolas" w:eastAsia="Times New Roman" w:hAnsi="Consolas" w:cs="Consolas"/>
-                <w:color w:val="333333"/>
-                <w:sz w:val="16"/>
-                <w:szCs w:val="16"/>
-              </w:rPr>
-              <w:t>{</w:t>
-            </w:r>
-          </w:p>
-          <w:p>
-            <w:pPr>
-              <w:spacing w:after="0" w:line="243" w:lineRule="atLeast"/>
-              <w:rPr>
-                <w:rFonts w:ascii="Consolas" w:hAnsi="Consolas" w:cs="Consolas"/>
-                <w:color w:val="333333"/>
-                <w:sz w:val="16"/>
-                <w:szCs w:val="16"/>
-              </w:rPr>
-            </w:pPr>
-            <w:r>
-              <w:rPr>
-                <w:rFonts w:ascii="Consolas" w:hAnsi="Consolas" w:cs="Consolas" w:hint="eastAsia"/>
-                <w:color w:val="333333"/>
-                <w:sz w:val="16"/>
-                <w:szCs w:val="16"/>
-              </w:rPr>
-              <w:t xml:space="preserve">    unsigned int ptemp;</w:t>
-            </w:r>
-          </w:p>
-          <w:p>
-            <w:pPr>
-              <w:spacing w:after="0" w:line="243" w:lineRule="atLeast"/>
-              <w:rPr>
-                <w:rFonts w:ascii="Consolas" w:hAnsi="Consolas" w:cs="Consolas"/>
-                <w:color w:val="333333"/>
-                <w:sz w:val="16"/>
-                <w:szCs w:val="16"/>
-              </w:rPr>
-            </w:pPr>
-            <w:r>
-              <w:rPr>
-                <w:rFonts w:ascii="Consolas" w:hAnsi="Consolas" w:cs="Consolas" w:hint="eastAsia"/>
-                <w:color w:val="333333"/>
-                <w:sz w:val="16"/>
-                <w:szCs w:val="16"/>
-              </w:rPr>
-              <w:t xml:space="preserve">    ptemp = *px;</w:t>
-            </w:r>
-          </w:p>
-          <w:p>
-            <w:pPr>
-              <w:spacing w:after="0" w:line="243" w:lineRule="atLeast"/>
-              <w:rPr>
-                <w:rFonts w:ascii="Consolas" w:hAnsi="Consolas" w:cs="Consolas"/>
-                <w:color w:val="333333"/>
-                <w:sz w:val="16"/>
-                <w:szCs w:val="16"/>
-              </w:rPr>
-            </w:pPr>
-            <w:r>
-              <w:rPr>
-                <w:rFonts w:ascii="Consolas" w:hAnsi="Consolas" w:cs="Consolas" w:hint="eastAsia"/>
-                <w:color w:val="333333"/>
-                <w:sz w:val="16"/>
-                <w:szCs w:val="16"/>
-              </w:rPr>
-              <w:t xml:space="preserve">    *px = *py;</w:t>
-            </w:r>
-          </w:p>
-          <w:p>
-            <w:pPr>
-              <w:spacing w:after="0" w:line="243" w:lineRule="atLeast"/>
-              <w:rPr>
-                <w:rFonts w:ascii="Consolas" w:eastAsia="Times New Roman" w:hAnsi="Consolas" w:cs="Consolas"/>
-                <w:color w:val="333333"/>
-                <w:sz w:val="16"/>
-                <w:szCs w:val="16"/>
-              </w:rPr>
-            </w:pPr>
-            <w:r>
-              <w:rPr>
-                <w:rFonts w:ascii="Consolas" w:hAnsi="Consolas" w:cs="Consolas" w:hint="eastAsia"/>
-                <w:color w:val="333333"/>
-                <w:sz w:val="16"/>
-                <w:szCs w:val="16"/>
-              </w:rPr>
-              <w:t xml:space="preserve">    *py = ptemp;</w:t>
-            </w:r>
-            <w:r>
-              <w:rPr>
-                <w:rFonts w:ascii="Consolas" w:eastAsia="Times New Roman" w:hAnsi="Consolas" w:cs="Consolas"/>
-                <w:color w:val="333333"/>
-                <w:sz w:val="16"/>
-                <w:szCs w:val="16"/>
-              </w:rPr>
-              <w:t xml:space="preserve"> </w:t>
-            </w:r>
-          </w:p>
-        </w:tc>
-      </w:tr>
-      <w:tr>
-        <w:tc>
-          <w:tcPr>
-            <w:tcW w:w="0" w:type="auto"/>
-            <w:shd w:val="clear" w:color="auto" w:fill="FFFFFF"/>
-            <w:tcMar>
-              <w:top w:w="0" w:type="dxa"/>
-              <w:left w:w="133" w:type="dxa"/>
-              <w:bottom w:w="0" w:type="dxa"/>
-              <w:right w:w="133" w:type="dxa"/>
-            </w:tcMar>
-            <w:hideMark/>
-          </w:tcPr>
-          <w:p>
-            <w:pPr>
-              <w:spacing w:after="0" w:line="243" w:lineRule="atLeast"/>
-              <w:rPr>
-                <w:rFonts w:ascii="Consolas" w:eastAsia="Times New Roman" w:hAnsi="Consolas" w:cs="Consolas"/>
-                <w:color w:val="333333"/>
-                <w:sz w:val="16"/>
-                <w:szCs w:val="16"/>
-              </w:rPr>
-            </w:pPr>
-          </w:p>
-        </w:tc>
-      </w:tr>
-      <w:tr>
-        <w:tc>
-          <w:tcPr>
-            <w:tcW w:w="0" w:type="auto"/>
-            <w:shd w:val="clear" w:color="auto" w:fill="FFFFFF"/>
-            <w:tcMar>
-              <w:top w:w="0" w:type="dxa"/>
-              <w:left w:w="133" w:type="dxa"/>
-              <w:bottom w:w="0" w:type="dxa"/>
-              <w:right w:w="133" w:type="dxa"/>
-            </w:tcMar>
-            <w:hideMark/>
-          </w:tcPr>
-          <w:p>
-            <w:pPr>
-              <w:spacing w:after="0" w:line="243" w:lineRule="atLeast"/>
-              <w:rPr>
-                <w:rFonts w:ascii="Consolas" w:eastAsia="Times New Roman" w:hAnsi="Consolas" w:cs="Consolas"/>
-                <w:color w:val="333333"/>
-                <w:sz w:val="16"/>
-                <w:szCs w:val="16"/>
-              </w:rPr>
-            </w:pPr>
-          </w:p>
-        </w:tc>
-      </w:tr>
-      <w:tr>
-        <w:tc>
-          <w:tcPr>
-            <w:tcW w:w="0" w:type="auto"/>
-            <w:shd w:val="clear" w:color="auto" w:fill="FFFFFF"/>
-            <w:tcMar>
-              <w:top w:w="0" w:type="dxa"/>
-              <w:left w:w="133" w:type="dxa"/>
-              <w:bottom w:w="0" w:type="dxa"/>
-              <w:right w:w="133" w:type="dxa"/>
-            </w:tcMar>
-            <w:hideMark/>
-          </w:tcPr>
-          <w:p>
-            <w:pPr>
-              <w:spacing w:after="0" w:line="243" w:lineRule="atLeast"/>
-              <w:rPr>
-                <w:rFonts w:ascii="Consolas" w:eastAsia="Times New Roman" w:hAnsi="Consolas" w:cs="Consolas"/>
-                <w:color w:val="333333"/>
-                <w:sz w:val="16"/>
-                <w:szCs w:val="16"/>
-              </w:rPr>
-            </w:pPr>
-          </w:p>
-        </w:tc>
-      </w:tr>
-      <w:tr>
-        <w:tc>
-          <w:tcPr>
-            <w:tcW w:w="0" w:type="auto"/>
-            <w:shd w:val="clear" w:color="auto" w:fill="FFFFFF"/>
-            <w:tcMar>
-              <w:top w:w="0" w:type="dxa"/>
-              <w:left w:w="133" w:type="dxa"/>
-              <w:bottom w:w="0" w:type="dxa"/>
-              <w:right w:w="133" w:type="dxa"/>
-            </w:tcMar>
-            <w:hideMark/>
-          </w:tcPr>
-          <w:p>
-            <w:pPr>
-              <w:spacing w:after="0" w:line="243" w:lineRule="atLeast"/>
-              <w:rPr>
-                <w:rFonts w:ascii="Consolas" w:eastAsia="Times New Roman" w:hAnsi="Consolas" w:cs="Consolas"/>
-                <w:color w:val="333333"/>
-                <w:sz w:val="16"/>
-                <w:szCs w:val="16"/>
-              </w:rPr>
-            </w:pPr>
-          </w:p>
-        </w:tc>
-      </w:tr>
-      <w:tr>
-        <w:tc>
-          <w:tcPr>
-            <w:tcW w:w="0" w:type="auto"/>
-            <w:shd w:val="clear" w:color="auto" w:fill="FFFFFF"/>
-            <w:tcMar>
-              <w:top w:w="0" w:type="dxa"/>
-              <w:left w:w="133" w:type="dxa"/>
-              <w:bottom w:w="0" w:type="dxa"/>
-              <w:right w:w="133" w:type="dxa"/>
-            </w:tcMar>
-            <w:hideMark/>
-          </w:tcPr>
-          <w:p>
-            <w:pPr>
-              <w:spacing w:after="0" w:line="243" w:lineRule="atLeast"/>
-              <w:rPr>
-                <w:rFonts w:ascii="Consolas" w:eastAsia="Times New Roman" w:hAnsi="Consolas" w:cs="Consolas"/>
-                <w:color w:val="333333"/>
-                <w:sz w:val="16"/>
-                <w:szCs w:val="16"/>
-              </w:rPr>
-            </w:pPr>
-          </w:p>
-        </w:tc>
-      </w:tr>
-      <w:tr>
-        <w:tc>
-          <w:tcPr>
-            <w:tcW w:w="0" w:type="auto"/>
-            <w:shd w:val="clear" w:color="auto" w:fill="FFFFFF"/>
-            <w:tcMar>
-              <w:top w:w="0" w:type="dxa"/>
-              <w:left w:w="133" w:type="dxa"/>
-              <w:bottom w:w="0" w:type="dxa"/>
-              <w:right w:w="133" w:type="dxa"/>
-            </w:tcMar>
-            <w:hideMark/>
-          </w:tcPr>
-          <w:p>
-            <w:pPr>
-              <w:spacing w:after="0" w:line="243" w:lineRule="atLeast"/>
-              <w:rPr>
-                <w:rFonts w:ascii="Consolas" w:eastAsia="Times New Roman" w:hAnsi="Consolas" w:cs="Consolas"/>
-                <w:color w:val="333333"/>
-                <w:sz w:val="16"/>
-                <w:szCs w:val="16"/>
-              </w:rPr>
-            </w:pPr>
-          </w:p>
-        </w:tc>
-      </w:tr>
-      <w:tr>
-        <w:tc>
-          <w:tcPr>
-            <w:tcW w:w="0" w:type="auto"/>
-            <w:shd w:val="clear" w:color="auto" w:fill="FFFFFF"/>
-            <w:tcMar>
-              <w:top w:w="0" w:type="dxa"/>
-              <w:left w:w="133" w:type="dxa"/>
-              <w:bottom w:w="0" w:type="dxa"/>
-              <w:right w:w="133" w:type="dxa"/>
-            </w:tcMar>
-            <w:hideMark/>
-          </w:tcPr>
-          <w:p>
-            <w:pPr>
-              <w:spacing w:after="0" w:line="243" w:lineRule="atLeast"/>
-              <w:rPr>
-                <w:rFonts w:ascii="Consolas" w:eastAsia="Times New Roman" w:hAnsi="Consolas" w:cs="Consolas"/>
-                <w:color w:val="333333"/>
-                <w:sz w:val="16"/>
-                <w:szCs w:val="16"/>
-              </w:rPr>
-            </w:pPr>
-          </w:p>
-        </w:tc>
-      </w:tr>
-      <w:tr>
-        <w:tc>
-          <w:tcPr>
-            <w:tcW w:w="0" w:type="auto"/>
-            <w:shd w:val="clear" w:color="auto" w:fill="FFFFFF"/>
-            <w:tcMar>
-              <w:top w:w="0" w:type="dxa"/>
-              <w:left w:w="133" w:type="dxa"/>
-              <w:bottom w:w="0" w:type="dxa"/>
-              <w:right w:w="133" w:type="dxa"/>
-            </w:tcMar>
-            <w:hideMark/>
-          </w:tcPr>
-          <w:p>
-            <w:pPr>
-              <w:spacing w:after="0" w:line="243" w:lineRule="atLeast"/>
-              <w:rPr>
-                <w:rFonts w:ascii="Consolas" w:eastAsia="Times New Roman" w:hAnsi="Consolas" w:cs="Consolas"/>
-                <w:color w:val="333333"/>
-                <w:sz w:val="16"/>
-                <w:szCs w:val="16"/>
-              </w:rPr>
-            </w:pPr>
-            <w:r>
-              <w:rPr>
-                <w:rFonts w:ascii="Consolas" w:eastAsia="Times New Roman" w:hAnsi="Consolas" w:cs="Consolas"/>
-                <w:color w:val="333333"/>
-                <w:sz w:val="16"/>
-                <w:szCs w:val="16"/>
-              </w:rPr>
-              <w:t xml:space="preserve">} </w:t>
-            </w:r>
-          </w:p>
-        </w:tc>
-      </w:tr>
-      <w:tr>
-        <w:tc>
-          <w:tcPr>
-            <w:tcW w:w="0" w:type="auto"/>
-            <w:shd w:val="clear" w:color="auto" w:fill="FFFFFF"/>
-            <w:tcMar>
-              <w:top w:w="0" w:type="dxa"/>
-              <w:left w:w="133" w:type="dxa"/>
-              <w:bottom w:w="0" w:type="dxa"/>
-              <w:right w:w="133" w:type="dxa"/>
-            </w:tcMar>
-            <w:hideMark/>
-          </w:tcPr>
-          <w:p>
-            <w:pPr>
-              <w:spacing w:after="0" w:line="243" w:lineRule="atLeast"/>
-              <w:rPr>
-                <w:rFonts w:ascii="Consolas" w:eastAsia="Times New Roman" w:hAnsi="Consolas" w:cs="Consolas"/>
-                <w:color w:val="333333"/>
-                <w:sz w:val="16"/>
-                <w:szCs w:val="16"/>
-              </w:rPr>
-            </w:pPr>
-          </w:p>
-        </w:tc>
-      </w:tr>
-      <w:tr>
-        <w:tc>
-          <w:tcPr>
-            <w:tcW w:w="0" w:type="auto"/>
-            <w:shd w:val="clear" w:color="auto" w:fill="FFFFFF"/>
-            <w:tcMar>
-              <w:top w:w="0" w:type="dxa"/>
-              <w:left w:w="133" w:type="dxa"/>
-              <w:bottom w:w="0" w:type="dxa"/>
-              <w:right w:w="133" w:type="dxa"/>
-            </w:tcMar>
-            <w:hideMark/>
-          </w:tcPr>
-          <w:p>
-            <w:pPr>
-              <w:spacing w:after="0" w:line="243" w:lineRule="atLeast"/>
-              <w:rPr>
-                <w:rFonts w:ascii="Consolas" w:eastAsia="Times New Roman" w:hAnsi="Consolas" w:cs="Consolas"/>
-                <w:color w:val="333333"/>
-                <w:sz w:val="16"/>
-                <w:szCs w:val="16"/>
-              </w:rPr>
-            </w:pPr>
-            <w:r>
-              <w:rPr>
-                <w:rFonts w:ascii="Consolas" w:eastAsia="Times New Roman" w:hAnsi="Consolas" w:cs="Consolas"/>
-                <w:color w:val="333333"/>
-                <w:sz w:val="16"/>
-                <w:szCs w:val="16"/>
-              </w:rPr>
-              <w:t>--------------------------------------------------------------------</w:t>
-            </w:r>
-          </w:p>
-        </w:tc>
-      </w:tr>
-      <w:tr>
-        <w:tc>
-          <w:tcPr>
-            <w:tcW w:w="0" w:type="auto"/>
-            <w:shd w:val="clear" w:color="auto" w:fill="FFFFFF"/>
-            <w:tcMar>
-              <w:top w:w="0" w:type="dxa"/>
-              <w:left w:w="133" w:type="dxa"/>
-              <w:bottom w:w="0" w:type="dxa"/>
-              <w:right w:w="133" w:type="dxa"/>
-            </w:tcMar>
-            <w:hideMark/>
-          </w:tcPr>
-          <w:p>
-            <w:pPr>
-              <w:spacing w:after="0" w:line="243" w:lineRule="atLeast"/>
-              <w:rPr>
-                <w:rFonts w:ascii="Consolas" w:eastAsia="Times New Roman" w:hAnsi="Consolas" w:cs="Consolas"/>
-                <w:color w:val="333333"/>
-                <w:sz w:val="16"/>
-                <w:szCs w:val="16"/>
-              </w:rPr>
-            </w:pPr>
-            <w:r>
-              <w:rPr>
-                <w:rFonts w:ascii="Consolas" w:eastAsia="Times New Roman" w:hAnsi="Consolas" w:cs="Consolas"/>
-                <w:color w:val="333333"/>
-                <w:sz w:val="16"/>
-                <w:szCs w:val="16"/>
-              </w:rPr>
-              <w:t>Q5:</w:t>
-            </w:r>
-            <w:r>
-              <w:rPr>
-                <w:rFonts w:ascii="Consolas" w:eastAsia="Times New Roman" w:hAnsi="Consolas" w:cs="Consolas"/>
-                <w:color w:val="333333"/>
-                <w:sz w:val="16"/>
-                <w:szCs w:val="16"/>
-              </w:rPr>
-              <w:tab/>
-              <w:t xml:space="preserve">What is the output of the following code? (Given: sizeof(unsigned int) is 4) Page 34 </w:t>
-            </w:r>
-          </w:p>
-        </w:tc>
-      </w:tr>
-      <w:tr>
-        <w:tc>
-          <w:tcPr>
-            <w:tcW w:w="0" w:type="auto"/>
-            <w:shd w:val="clear" w:color="auto" w:fill="FFFFFF"/>
-            <w:tcMar>
-              <w:top w:w="0" w:type="dxa"/>
-              <w:left w:w="133" w:type="dxa"/>
-              <w:bottom w:w="0" w:type="dxa"/>
-              <w:right w:w="133" w:type="dxa"/>
-            </w:tcMar>
-            <w:hideMark/>
-          </w:tcPr>
-          <w:p>
-            <w:pPr>
-              <w:spacing w:after="0" w:line="243" w:lineRule="atLeast"/>
-              <w:rPr>
-                <w:rFonts w:ascii="Consolas" w:eastAsia="Times New Roman" w:hAnsi="Consolas" w:cs="Consolas"/>
-                <w:color w:val="333333"/>
-                <w:sz w:val="16"/>
-                <w:szCs w:val="16"/>
-              </w:rPr>
-            </w:pPr>
-          </w:p>
-        </w:tc>
-      </w:tr>
-      <w:tr>
-        <w:tc>
-          <w:tcPr>
-            <w:tcW w:w="0" w:type="auto"/>
-            <w:shd w:val="clear" w:color="auto" w:fill="FFFFFF"/>
-            <w:tcMar>
-              <w:top w:w="0" w:type="dxa"/>
-              <w:left w:w="133" w:type="dxa"/>
-              <w:bottom w:w="0" w:type="dxa"/>
-              <w:right w:w="133" w:type="dxa"/>
-            </w:tcMar>
-            <w:hideMark/>
-          </w:tcPr>
-          <w:p>
-            <w:pPr>
-              <w:spacing w:after="0" w:line="243" w:lineRule="atLeast"/>
-              <w:rPr>
-                <w:rFonts w:ascii="Consolas" w:eastAsia="Times New Roman" w:hAnsi="Consolas" w:cs="Consolas"/>
-                <w:color w:val="333333"/>
-                <w:sz w:val="16"/>
-                <w:szCs w:val="16"/>
-              </w:rPr>
-            </w:pPr>
-            <w:r>
-              <w:rPr>
-                <w:rFonts w:ascii="Consolas" w:eastAsia="Times New Roman" w:hAnsi="Consolas" w:cs="Consolas"/>
-                <w:color w:val="333333"/>
-                <w:sz w:val="16"/>
-                <w:szCs w:val="16"/>
-              </w:rPr>
-              <w:t xml:space="preserve">unsigned int Arr[16]; </w:t>
-            </w:r>
-          </w:p>
-        </w:tc>
-      </w:tr>
-      <w:tr>
-        <w:tc>
-          <w:tcPr>
-            <w:tcW w:w="0" w:type="auto"/>
-            <w:shd w:val="clear" w:color="auto" w:fill="FFFFFF"/>
-            <w:tcMar>
-              <w:top w:w="0" w:type="dxa"/>
-              <w:left w:w="133" w:type="dxa"/>
-              <w:bottom w:w="0" w:type="dxa"/>
-              <w:right w:w="133" w:type="dxa"/>
-            </w:tcMar>
-            <w:hideMark/>
-          </w:tcPr>
-          <w:p>
-            <w:pPr>
-              <w:spacing w:after="0" w:line="243" w:lineRule="atLeast"/>
-              <w:rPr>
-                <w:rFonts w:ascii="Consolas" w:eastAsia="Times New Roman" w:hAnsi="Consolas" w:cs="Consolas"/>
-                <w:color w:val="333333"/>
-                <w:sz w:val="16"/>
-                <w:szCs w:val="16"/>
-              </w:rPr>
-            </w:pPr>
-            <w:r>
-              <w:rPr>
-                <w:rFonts w:ascii="Consolas" w:eastAsia="Times New Roman" w:hAnsi="Consolas" w:cs="Consolas"/>
-                <w:color w:val="333333"/>
-                <w:sz w:val="16"/>
-                <w:szCs w:val="16"/>
-              </w:rPr>
-              <w:t xml:space="preserve">unsigned int a0 = (unsigned int) &amp;Arr[0]; </w:t>
-            </w:r>
-          </w:p>
-        </w:tc>
-      </w:tr>
-      <w:tr>
-        <w:tc>
-          <w:tcPr>
-            <w:tcW w:w="0" w:type="auto"/>
-            <w:shd w:val="clear" w:color="auto" w:fill="FFFFFF"/>
-            <w:tcMar>
-              <w:top w:w="0" w:type="dxa"/>
-              <w:left w:w="133" w:type="dxa"/>
-              <w:bottom w:w="0" w:type="dxa"/>
-              <w:right w:w="133" w:type="dxa"/>
-            </w:tcMar>
-            <w:hideMark/>
-          </w:tcPr>
-          <w:p>
-            <w:pPr>
-              <w:spacing w:after="0" w:line="243" w:lineRule="atLeast"/>
-              <w:rPr>
-                <w:rFonts w:ascii="Consolas" w:eastAsia="Times New Roman" w:hAnsi="Consolas" w:cs="Consolas"/>
-                <w:color w:val="333333"/>
-                <w:sz w:val="16"/>
-                <w:szCs w:val="16"/>
-              </w:rPr>
-            </w:pPr>
-            <w:r>
-              <w:rPr>
-                <w:rFonts w:ascii="Consolas" w:eastAsia="Times New Roman" w:hAnsi="Consolas" w:cs="Consolas"/>
-                <w:color w:val="333333"/>
-                <w:sz w:val="16"/>
-                <w:szCs w:val="16"/>
-              </w:rPr>
-              <w:lastRenderedPageBreak/>
-              <w:t xml:space="preserve">unsigned int a3 = (unsigned int) &amp;Arr[3]; </w:t>
-            </w:r>
-          </w:p>
-        </w:tc>
-      </w:tr>
-      <w:tr>
-        <w:tc>
-          <w:tcPr>
-            <w:tcW w:w="0" w:type="auto"/>
-            <w:shd w:val="clear" w:color="auto" w:fill="FFFFFF"/>
-            <w:tcMar>
-              <w:top w:w="0" w:type="dxa"/>
-              <w:left w:w="133" w:type="dxa"/>
-              <w:bottom w:w="0" w:type="dxa"/>
-              <w:right w:w="133" w:type="dxa"/>
-            </w:tcMar>
-            <w:hideMark/>
-          </w:tcPr>
-          <w:p>
-            <w:pPr>
-              <w:spacing w:after="0" w:line="243" w:lineRule="atLeast"/>
-              <w:rPr>
-                <w:rFonts w:ascii="Consolas" w:hAnsi="Consolas" w:cs="Consolas"/>
-                <w:color w:val="333333"/>
-                <w:sz w:val="16"/>
-                <w:szCs w:val="16"/>
-              </w:rPr>
-            </w:pPr>
-            <w:r>
-              <w:rPr>
-                <w:rFonts w:ascii="Consolas" w:eastAsia="Times New Roman" w:hAnsi="Consolas" w:cs="Consolas"/>
-                <w:color w:val="333333"/>
-                <w:sz w:val="16"/>
-                <w:szCs w:val="16"/>
-              </w:rPr>
-              <w:t xml:space="preserve">printf(“%d\n”, a3 – a0); </w:t>
-            </w:r>
-          </w:p>
-          <w:p>
-            <w:pPr>
-              <w:spacing w:after="0" w:line="243" w:lineRule="atLeast"/>
-              <w:rPr>
-                <w:rFonts w:ascii="Consolas" w:hAnsi="Consolas" w:cs="Consolas"/>
-                <w:color w:val="333333"/>
-                <w:sz w:val="16"/>
-                <w:szCs w:val="16"/>
-              </w:rPr>
-            </w:pPr>
-          </w:p>
-          <w:p>
-            <w:pPr>
-              <w:spacing w:after="0" w:line="243" w:lineRule="atLeast"/>
-              <w:rPr>
-                <w:rFonts w:ascii="Consolas" w:hAnsi="Consolas" w:cs="Consolas"/>
-                <w:color w:val="333333"/>
-                <w:sz w:val="16"/>
-                <w:szCs w:val="16"/>
-              </w:rPr>
-            </w:pPr>
-            <w:r>
-              <w:rPr>
-                <w:rFonts w:ascii="Consolas" w:hAnsi="Consolas" w:cs="Consolas" w:hint="eastAsia"/>
-                <w:color w:val="333333"/>
-                <w:sz w:val="16"/>
-                <w:szCs w:val="16"/>
-              </w:rPr>
-              <w:t>output:12</w:t>
-            </w:r>
-          </w:p>
-          <w:p>
-            <w:pPr>
-              <w:spacing w:after="0" w:line="243" w:lineRule="atLeast"/>
-              <w:rPr>
-                <w:rFonts w:ascii="Consolas" w:hAnsi="Consolas" w:cs="Consolas"/>
-                <w:color w:val="333333"/>
-                <w:sz w:val="16"/>
-                <w:szCs w:val="16"/>
-              </w:rPr>
-            </w:pPr>
-          </w:p>
-        </w:tc>
-      </w:tr>
-      <w:tr>
-        <w:tc>
-          <w:tcPr>
-            <w:tcW w:w="0" w:type="auto"/>
-            <w:shd w:val="clear" w:color="auto" w:fill="FFFFFF"/>
-            <w:tcMar>
-              <w:top w:w="0" w:type="dxa"/>
-              <w:left w:w="133" w:type="dxa"/>
-              <w:bottom w:w="0" w:type="dxa"/>
-              <w:right w:w="133" w:type="dxa"/>
-            </w:tcMar>
-            <w:hideMark/>
-          </w:tcPr>
-          <w:p>
-            <w:pPr>
-              <w:spacing w:after="0" w:line="243" w:lineRule="atLeast"/>
-              <w:rPr>
-                <w:rFonts w:ascii="Consolas" w:eastAsia="Times New Roman" w:hAnsi="Consolas" w:cs="Consolas"/>
-                <w:color w:val="333333"/>
-                <w:sz w:val="16"/>
-                <w:szCs w:val="16"/>
-              </w:rPr>
-            </w:pPr>
-          </w:p>
-        </w:tc>
-      </w:tr>
-      <w:tr>
-        <w:tc>
-          <w:tcPr>
-            <w:tcW w:w="0" w:type="auto"/>
-            <w:shd w:val="clear" w:color="auto" w:fill="FFFFFF"/>
-            <w:tcMar>
-              <w:top w:w="0" w:type="dxa"/>
-              <w:left w:w="133" w:type="dxa"/>
-              <w:bottom w:w="0" w:type="dxa"/>
-              <w:right w:w="133" w:type="dxa"/>
-            </w:tcMar>
-            <w:hideMark/>
-          </w:tcPr>
-          <w:p>
-            <w:pPr>
-              <w:spacing w:after="0" w:line="243" w:lineRule="atLeast"/>
-              <w:rPr>
-                <w:rFonts w:ascii="Consolas" w:eastAsia="Times New Roman" w:hAnsi="Consolas" w:cs="Consolas"/>
-                <w:color w:val="333333"/>
-                <w:sz w:val="16"/>
-                <w:szCs w:val="16"/>
-              </w:rPr>
-            </w:pPr>
-          </w:p>
-        </w:tc>
-      </w:tr>
-      <w:tr>
-        <w:tc>
-          <w:tcPr>
-            <w:tcW w:w="0" w:type="auto"/>
-            <w:shd w:val="clear" w:color="auto" w:fill="FFFFFF"/>
-            <w:tcMar>
-              <w:top w:w="0" w:type="dxa"/>
-              <w:left w:w="133" w:type="dxa"/>
-              <w:bottom w:w="0" w:type="dxa"/>
-              <w:right w:w="133" w:type="dxa"/>
-            </w:tcMar>
-            <w:hideMark/>
-          </w:tcPr>
-          <w:p>
-            <w:pPr>
-              <w:spacing w:after="0" w:line="243" w:lineRule="atLeast"/>
-              <w:rPr>
-                <w:rFonts w:ascii="Consolas" w:eastAsia="Times New Roman" w:hAnsi="Consolas" w:cs="Consolas"/>
-                <w:color w:val="333333"/>
-                <w:sz w:val="16"/>
-                <w:szCs w:val="16"/>
-              </w:rPr>
-            </w:pPr>
-          </w:p>
-        </w:tc>
-      </w:tr>
-      <w:tr>
-        <w:tc>
-          <w:tcPr>
-            <w:tcW w:w="0" w:type="auto"/>
-            <w:shd w:val="clear" w:color="auto" w:fill="FFFFFF"/>
-            <w:tcMar>
-              <w:top w:w="0" w:type="dxa"/>
-              <w:left w:w="133" w:type="dxa"/>
-              <w:bottom w:w="0" w:type="dxa"/>
-              <w:right w:w="133" w:type="dxa"/>
-            </w:tcMar>
-            <w:hideMark/>
-          </w:tcPr>
-          <w:p>
-            <w:pPr>
-              <w:spacing w:after="0" w:line="243" w:lineRule="atLeast"/>
-              <w:rPr>
-                <w:rFonts w:ascii="Consolas" w:eastAsia="Times New Roman" w:hAnsi="Consolas" w:cs="Consolas"/>
-                <w:color w:val="333333"/>
-                <w:sz w:val="16"/>
-                <w:szCs w:val="16"/>
-              </w:rPr>
-            </w:pPr>
-          </w:p>
-        </w:tc>
-      </w:tr>
-      <w:tr>
-        <w:tc>
-          <w:tcPr>
-            <w:tcW w:w="0" w:type="auto"/>
-            <w:shd w:val="clear" w:color="auto" w:fill="FFFFFF"/>
-            <w:tcMar>
-              <w:top w:w="0" w:type="dxa"/>
-              <w:left w:w="133" w:type="dxa"/>
-              <w:bottom w:w="0" w:type="dxa"/>
-              <w:right w:w="133" w:type="dxa"/>
-            </w:tcMar>
-            <w:hideMark/>
-          </w:tcPr>
-          <w:p>
-            <w:pPr>
-              <w:spacing w:after="0" w:line="243" w:lineRule="atLeast"/>
-              <w:rPr>
-                <w:rFonts w:ascii="Consolas" w:eastAsia="Times New Roman" w:hAnsi="Consolas" w:cs="Consolas"/>
-                <w:color w:val="333333"/>
-                <w:sz w:val="16"/>
-                <w:szCs w:val="16"/>
-              </w:rPr>
-            </w:pPr>
-          </w:p>
-        </w:tc>
-      </w:tr>
-      <w:tr>
-        <w:tc>
-          <w:tcPr>
-            <w:tcW w:w="0" w:type="auto"/>
-            <w:shd w:val="clear" w:color="auto" w:fill="FFFFFF"/>
-            <w:tcMar>
-              <w:top w:w="0" w:type="dxa"/>
-              <w:left w:w="133" w:type="dxa"/>
-              <w:bottom w:w="0" w:type="dxa"/>
-              <w:right w:w="133" w:type="dxa"/>
-            </w:tcMar>
-            <w:hideMark/>
-          </w:tcPr>
-          <w:p>
-            <w:pPr>
-              <w:spacing w:after="0" w:line="243" w:lineRule="atLeast"/>
-              <w:rPr>
-                <w:rFonts w:ascii="Consolas" w:eastAsia="Times New Roman" w:hAnsi="Consolas" w:cs="Consolas"/>
-                <w:color w:val="333333"/>
-                <w:sz w:val="16"/>
-                <w:szCs w:val="16"/>
-              </w:rPr>
-            </w:pPr>
-          </w:p>
-        </w:tc>
-      </w:tr>
-      <w:tr>
-        <w:tc>
-          <w:tcPr>
-            <w:tcW w:w="0" w:type="auto"/>
-            <w:shd w:val="clear" w:color="auto" w:fill="FFFFFF"/>
-            <w:tcMar>
-              <w:top w:w="0" w:type="dxa"/>
-              <w:left w:w="133" w:type="dxa"/>
-              <w:bottom w:w="0" w:type="dxa"/>
-              <w:right w:w="133" w:type="dxa"/>
-            </w:tcMar>
-            <w:hideMark/>
-          </w:tcPr>
-          <w:p>
-            <w:pPr>
-              <w:spacing w:after="0" w:line="243" w:lineRule="atLeast"/>
-              <w:rPr>
-                <w:rFonts w:ascii="Consolas" w:eastAsia="Times New Roman" w:hAnsi="Consolas" w:cs="Consolas"/>
-                <w:color w:val="333333"/>
-                <w:sz w:val="16"/>
-                <w:szCs w:val="16"/>
-              </w:rPr>
-            </w:pPr>
-          </w:p>
-        </w:tc>
-      </w:tr>
-      <w:tr>
-        <w:tc>
-          <w:tcPr>
-            <w:tcW w:w="0" w:type="auto"/>
-            <w:shd w:val="clear" w:color="auto" w:fill="FFFFFF"/>
-            <w:tcMar>
-              <w:top w:w="0" w:type="dxa"/>
-              <w:left w:w="133" w:type="dxa"/>
-              <w:bottom w:w="0" w:type="dxa"/>
-              <w:right w:w="133" w:type="dxa"/>
-            </w:tcMar>
-            <w:hideMark/>
-          </w:tcPr>
-          <w:p>
-            <w:pPr>
-              <w:spacing w:after="0" w:line="243" w:lineRule="atLeast"/>
-              <w:rPr>
-                <w:rFonts w:ascii="Consolas" w:eastAsia="Times New Roman" w:hAnsi="Consolas" w:cs="Consolas"/>
-                <w:color w:val="333333"/>
-                <w:sz w:val="16"/>
-                <w:szCs w:val="16"/>
-              </w:rPr>
-            </w:pPr>
-          </w:p>
-        </w:tc>
-      </w:tr>
-      <w:tr>
-        <w:tc>
-          <w:tcPr>
-            <w:tcW w:w="0" w:type="auto"/>
-            <w:shd w:val="clear" w:color="auto" w:fill="FFFFFF"/>
-            <w:tcMar>
-              <w:top w:w="0" w:type="dxa"/>
-              <w:left w:w="133" w:type="dxa"/>
-              <w:bottom w:w="0" w:type="dxa"/>
-              <w:right w:w="133" w:type="dxa"/>
-            </w:tcMar>
-            <w:hideMark/>
-          </w:tcPr>
-          <w:p>
-            <w:pPr>
-              <w:spacing w:after="0" w:line="243" w:lineRule="atLeast"/>
-              <w:rPr>
-                <w:rFonts w:ascii="Consolas" w:eastAsia="Times New Roman" w:hAnsi="Consolas" w:cs="Consolas"/>
-                <w:color w:val="333333"/>
-                <w:sz w:val="16"/>
-                <w:szCs w:val="16"/>
-              </w:rPr>
-            </w:pPr>
-          </w:p>
-        </w:tc>
-      </w:tr>
-      <w:tr>
-        <w:tc>
-          <w:tcPr>
-            <w:tcW w:w="0" w:type="auto"/>
-            <w:shd w:val="clear" w:color="auto" w:fill="FFFFFF"/>
-            <w:tcMar>
-              <w:top w:w="0" w:type="dxa"/>
-              <w:left w:w="133" w:type="dxa"/>
-              <w:bottom w:w="0" w:type="dxa"/>
-              <w:right w:w="133" w:type="dxa"/>
-            </w:tcMar>
-            <w:hideMark/>
-          </w:tcPr>
-          <w:p>
-            <w:pPr>
-              <w:spacing w:after="0" w:line="243" w:lineRule="atLeast"/>
-              <w:rPr>
-                <w:rFonts w:ascii="Consolas" w:eastAsia="Times New Roman" w:hAnsi="Consolas" w:cs="Consolas"/>
-                <w:color w:val="333333"/>
-                <w:sz w:val="16"/>
-                <w:szCs w:val="16"/>
-              </w:rPr>
-            </w:pPr>
-          </w:p>
-        </w:tc>
-      </w:tr>
-      <w:tr>
-        <w:tc>
-          <w:tcPr>
-            <w:tcW w:w="0" w:type="auto"/>
-            <w:shd w:val="clear" w:color="auto" w:fill="FFFFFF"/>
-            <w:tcMar>
-              <w:top w:w="0" w:type="dxa"/>
-              <w:left w:w="133" w:type="dxa"/>
-              <w:bottom w:w="0" w:type="dxa"/>
-              <w:right w:w="133" w:type="dxa"/>
-            </w:tcMar>
-            <w:hideMark/>
-          </w:tcPr>
-          <w:p>
-            <w:pPr>
-              <w:spacing w:after="0" w:line="243" w:lineRule="atLeast"/>
-              <w:rPr>
-                <w:rFonts w:ascii="Consolas" w:eastAsia="Times New Roman" w:hAnsi="Consolas" w:cs="Consolas"/>
-                <w:color w:val="333333"/>
-                <w:sz w:val="16"/>
-                <w:szCs w:val="16"/>
-              </w:rPr>
-            </w:pPr>
-          </w:p>
-        </w:tc>
-      </w:tr>
-    </w:tbl>
-    <w:p/>
-    <w:tbl>
-      <w:tblPr>
-        <w:tblW w:w="0" w:type="auto"/>
-        <w:shd w:val="clear" w:color="auto" w:fill="FFFFFF"/>
-        <w:tblCellMar>
-          <w:top w:w="15" w:type="dxa"/>
-          <w:left w:w="15" w:type="dxa"/>
-          <w:bottom w:w="15" w:type="dxa"/>
-          <w:right w:w="15" w:type="dxa"/>
-        </w:tblCellMar>
-        <w:tblLook w:val="04A0"/>
-      </w:tblPr>
-      <w:tblGrid>
-        <w:gridCol w:w="9626"/>
-      </w:tblGrid>
-      <w:tr>
-        <w:tc>
-          <w:tcPr>
-            <w:tcW w:w="0" w:type="auto"/>
-            <w:shd w:val="clear" w:color="auto" w:fill="FFFFFF"/>
-            <w:tcMar>
-              <w:top w:w="0" w:type="dxa"/>
-              <w:left w:w="133" w:type="dxa"/>
-              <w:bottom w:w="0" w:type="dxa"/>
-              <w:right w:w="133" w:type="dxa"/>
-            </w:tcMar>
-            <w:hideMark/>
-          </w:tcPr>
-          <w:p>
-            <w:pPr>
-              <w:spacing w:after="0" w:line="243" w:lineRule="atLeast"/>
-              <w:rPr>
-                <w:rFonts w:ascii="Consolas" w:hAnsi="Consolas" w:cs="Consolas"/>
-                <w:color w:val="333333"/>
-                <w:sz w:val="16"/>
-                <w:szCs w:val="16"/>
-              </w:rPr>
-            </w:pPr>
-            <w:r>
-              <w:rPr>
-                <w:rFonts w:ascii="Consolas" w:hAnsi="Consolas" w:cs="Consolas" w:hint="eastAsia"/>
-                <w:color w:val="333333"/>
-                <w:sz w:val="16"/>
-                <w:szCs w:val="16"/>
-              </w:rPr>
-              <w:t>QUIZ #2</w:t>
-            </w:r>
-          </w:p>
-          <w:p>
-            <w:pPr>
-              <w:spacing w:after="0" w:line="243" w:lineRule="atLeast"/>
-              <w:rPr>
-                <w:rFonts w:ascii="Consolas" w:eastAsia="Times New Roman" w:hAnsi="Consolas" w:cs="Consolas"/>
-                <w:color w:val="333333"/>
-                <w:sz w:val="16"/>
-                <w:szCs w:val="16"/>
-              </w:rPr>
-            </w:pPr>
-            <w:r>
-              <w:rPr>
-                <w:rFonts w:ascii="Consolas" w:eastAsia="Times New Roman" w:hAnsi="Consolas" w:cs="Consolas"/>
-                <w:color w:val="333333"/>
-                <w:sz w:val="16"/>
-                <w:szCs w:val="16"/>
-              </w:rPr>
-              <w:t>--------------------------------------------------------------------</w:t>
-            </w:r>
-          </w:p>
-        </w:tc>
-      </w:tr>
-      <w:tr>
-        <w:tc>
-          <w:tcPr>
-            <w:tcW w:w="0" w:type="auto"/>
-            <w:shd w:val="clear" w:color="auto" w:fill="FFFFFF"/>
-            <w:tcMar>
-              <w:top w:w="0" w:type="dxa"/>
-              <w:left w:w="133" w:type="dxa"/>
-              <w:bottom w:w="0" w:type="dxa"/>
-              <w:right w:w="133" w:type="dxa"/>
-            </w:tcMar>
-            <w:hideMark/>
-          </w:tcPr>
-          <w:p>
-            <w:pPr>
-              <w:spacing w:after="0" w:line="243" w:lineRule="atLeast"/>
-              <w:rPr>
-                <w:rFonts w:ascii="Consolas" w:hAnsi="Consolas" w:cs="Consolas"/>
-                <w:color w:val="333333"/>
-                <w:sz w:val="16"/>
-                <w:szCs w:val="16"/>
-              </w:rPr>
-            </w:pPr>
-            <w:r>
-              <w:rPr>
-                <w:rFonts w:ascii="Consolas" w:eastAsia="Times New Roman" w:hAnsi="Consolas" w:cs="Consolas"/>
-                <w:color w:val="333333"/>
-                <w:sz w:val="16"/>
-                <w:szCs w:val="16"/>
-              </w:rPr>
-              <w:t>Q1: How many microcontrollers in the mbed LPC1768 board?</w:t>
-            </w:r>
-          </w:p>
-          <w:p>
-            <w:pPr>
-              <w:spacing w:after="0" w:line="243" w:lineRule="atLeast"/>
-              <w:rPr>
-                <w:rFonts w:ascii="Consolas" w:hAnsi="Consolas" w:cs="Consolas"/>
-                <w:color w:val="333333"/>
-                <w:sz w:val="16"/>
-                <w:szCs w:val="16"/>
-              </w:rPr>
-            </w:pPr>
-            <w:r>
-              <w:rPr>
-                <w:rFonts w:ascii="Consolas" w:hAnsi="Consolas" w:cs="Consolas" w:hint="eastAsia"/>
-                <w:color w:val="333333"/>
-                <w:sz w:val="16"/>
-                <w:szCs w:val="16"/>
-              </w:rPr>
-              <w:t>about 5 (Cortex-M3, Flash memory controller, Power management, Interface microcontroller, Ethernet controller)</w:t>
-            </w:r>
-          </w:p>
-        </w:tc>
-      </w:tr>
-      <w:tr>
-        <w:tc>
-          <w:tcPr>
-            <w:tcW w:w="0" w:type="auto"/>
-            <w:shd w:val="clear" w:color="auto" w:fill="FFFFFF"/>
-            <w:tcMar>
-              <w:top w:w="0" w:type="dxa"/>
-              <w:left w:w="133" w:type="dxa"/>
-              <w:bottom w:w="0" w:type="dxa"/>
-              <w:right w:w="133" w:type="dxa"/>
-            </w:tcMar>
-            <w:hideMark/>
-          </w:tcPr>
-          <w:p>
-            <w:pPr>
-              <w:spacing w:after="0" w:line="243" w:lineRule="atLeast"/>
-              <w:rPr>
-                <w:rFonts w:ascii="Consolas" w:eastAsia="Times New Roman" w:hAnsi="Consolas" w:cs="Consolas"/>
-                <w:color w:val="333333"/>
-                <w:sz w:val="16"/>
-                <w:szCs w:val="16"/>
-              </w:rPr>
-            </w:pPr>
-          </w:p>
-        </w:tc>
-      </w:tr>
-      <w:tr>
-        <w:tc>
-          <w:tcPr>
-            <w:tcW w:w="0" w:type="auto"/>
-            <w:shd w:val="clear" w:color="auto" w:fill="FFFFFF"/>
-            <w:tcMar>
-              <w:top w:w="0" w:type="dxa"/>
-              <w:left w:w="133" w:type="dxa"/>
-              <w:bottom w:w="0" w:type="dxa"/>
-              <w:right w:w="133" w:type="dxa"/>
-            </w:tcMar>
-            <w:hideMark/>
-          </w:tcPr>
-          <w:p>
-            <w:pPr>
-              <w:spacing w:after="0" w:line="243" w:lineRule="atLeast"/>
-              <w:rPr>
-                <w:rFonts w:ascii="Consolas" w:eastAsia="Times New Roman" w:hAnsi="Consolas" w:cs="Consolas"/>
-                <w:color w:val="333333"/>
-                <w:sz w:val="16"/>
-                <w:szCs w:val="16"/>
-              </w:rPr>
-            </w:pPr>
-          </w:p>
-        </w:tc>
-      </w:tr>
-      <w:tr>
-        <w:tc>
-          <w:tcPr>
-            <w:tcW w:w="0" w:type="auto"/>
-            <w:shd w:val="clear" w:color="auto" w:fill="FFFFFF"/>
-            <w:tcMar>
-              <w:top w:w="0" w:type="dxa"/>
-              <w:left w:w="133" w:type="dxa"/>
-              <w:bottom w:w="0" w:type="dxa"/>
-              <w:right w:w="133" w:type="dxa"/>
-            </w:tcMar>
-            <w:hideMark/>
-          </w:tcPr>
-          <w:p>
-            <w:pPr>
-              <w:spacing w:after="0" w:line="243" w:lineRule="atLeast"/>
-              <w:rPr>
-                <w:rFonts w:ascii="Consolas" w:eastAsia="Times New Roman" w:hAnsi="Consolas" w:cs="Consolas"/>
-                <w:color w:val="333333"/>
-                <w:sz w:val="16"/>
-                <w:szCs w:val="16"/>
-              </w:rPr>
-            </w:pPr>
-          </w:p>
-        </w:tc>
-      </w:tr>
-      <w:tr>
-        <w:tc>
-          <w:tcPr>
-            <w:tcW w:w="0" w:type="auto"/>
-            <w:shd w:val="clear" w:color="auto" w:fill="FFFFFF"/>
-            <w:tcMar>
-              <w:top w:w="0" w:type="dxa"/>
-              <w:left w:w="133" w:type="dxa"/>
-              <w:bottom w:w="0" w:type="dxa"/>
-              <w:right w:w="133" w:type="dxa"/>
-            </w:tcMar>
-            <w:hideMark/>
-          </w:tcPr>
-          <w:p>
-            <w:pPr>
-              <w:spacing w:after="0" w:line="243" w:lineRule="atLeast"/>
-              <w:rPr>
-                <w:rFonts w:ascii="Consolas" w:eastAsia="Times New Roman" w:hAnsi="Consolas" w:cs="Consolas"/>
-                <w:color w:val="333333"/>
-                <w:sz w:val="16"/>
-                <w:szCs w:val="16"/>
-              </w:rPr>
-            </w:pPr>
-            <w:r>
-              <w:rPr>
-                <w:rFonts w:ascii="Consolas" w:eastAsia="Times New Roman" w:hAnsi="Consolas" w:cs="Consolas"/>
-                <w:color w:val="333333"/>
-                <w:sz w:val="16"/>
-                <w:szCs w:val="16"/>
-              </w:rPr>
-              <w:t>--------------------------------------------------------------------</w:t>
-            </w:r>
-          </w:p>
-        </w:tc>
-      </w:tr>
-      <w:tr>
-        <w:tc>
-          <w:tcPr>
-            <w:tcW w:w="0" w:type="auto"/>
-            <w:shd w:val="clear" w:color="auto" w:fill="FFFFFF"/>
-            <w:tcMar>
-              <w:top w:w="0" w:type="dxa"/>
-              <w:left w:w="133" w:type="dxa"/>
-              <w:bottom w:w="0" w:type="dxa"/>
-              <w:right w:w="133" w:type="dxa"/>
-            </w:tcMar>
-            <w:hideMark/>
-          </w:tcPr>
-          <w:p>
-            <w:pPr>
-              <w:spacing w:after="0" w:line="243" w:lineRule="atLeast"/>
-              <w:rPr>
-                <w:rFonts w:ascii="Consolas" w:hAnsi="Consolas" w:cs="Consolas"/>
-                <w:color w:val="333333"/>
-                <w:sz w:val="16"/>
-                <w:szCs w:val="16"/>
-              </w:rPr>
-            </w:pPr>
-            <w:r>
-              <w:rPr>
-                <w:rFonts w:ascii="Consolas" w:eastAsia="Times New Roman" w:hAnsi="Consolas" w:cs="Consolas"/>
-                <w:color w:val="333333"/>
-                <w:sz w:val="16"/>
-                <w:szCs w:val="16"/>
-              </w:rPr>
-              <w:t>Q2: What is the size (in GB) of the Flash Memory ("USB Dsik") of the LPC1768?</w:t>
-            </w:r>
-          </w:p>
-          <w:p>
-            <w:pPr>
-              <w:spacing w:after="0" w:line="243" w:lineRule="atLeast"/>
-              <w:rPr>
-                <w:rFonts w:ascii="Consolas" w:hAnsi="Consolas" w:cs="Consolas"/>
-                <w:color w:val="333333"/>
-                <w:sz w:val="16"/>
-                <w:szCs w:val="16"/>
-              </w:rPr>
-            </w:pPr>
-            <w:r>
-              <w:rPr>
-                <w:rFonts w:ascii="Consolas" w:hAnsi="Consolas" w:cs="Consolas" w:hint="eastAsia"/>
-                <w:color w:val="333333"/>
-                <w:sz w:val="16"/>
-                <w:szCs w:val="16"/>
-              </w:rPr>
-              <w:t>16Mbit = 2MB = 0.002GB</w:t>
-            </w:r>
-          </w:p>
-        </w:tc>
-      </w:tr>
-      <w:tr>
-        <w:tc>
-          <w:tcPr>
-            <w:tcW w:w="0" w:type="auto"/>
-            <w:shd w:val="clear" w:color="auto" w:fill="FFFFFF"/>
-            <w:tcMar>
-              <w:top w:w="0" w:type="dxa"/>
-              <w:left w:w="133" w:type="dxa"/>
-              <w:bottom w:w="0" w:type="dxa"/>
-              <w:right w:w="133" w:type="dxa"/>
-            </w:tcMar>
-            <w:hideMark/>
-          </w:tcPr>
-          <w:p>
-            <w:pPr>
-              <w:spacing w:after="0" w:line="243" w:lineRule="atLeast"/>
-              <w:rPr>
-                <w:rFonts w:ascii="Consolas" w:eastAsia="Times New Roman" w:hAnsi="Consolas" w:cs="Consolas"/>
-                <w:color w:val="333333"/>
-                <w:sz w:val="16"/>
-                <w:szCs w:val="16"/>
-              </w:rPr>
-            </w:pPr>
-          </w:p>
-        </w:tc>
-      </w:tr>
-      <w:tr>
-        <w:tc>
-          <w:tcPr>
-            <w:tcW w:w="0" w:type="auto"/>
-            <w:shd w:val="clear" w:color="auto" w:fill="FFFFFF"/>
-            <w:tcMar>
-              <w:top w:w="0" w:type="dxa"/>
-              <w:left w:w="133" w:type="dxa"/>
-              <w:bottom w:w="0" w:type="dxa"/>
-              <w:right w:w="133" w:type="dxa"/>
-            </w:tcMar>
-            <w:hideMark/>
-          </w:tcPr>
-          <w:p>
-            <w:pPr>
-              <w:spacing w:after="0" w:line="243" w:lineRule="atLeast"/>
-              <w:rPr>
-                <w:rFonts w:ascii="Consolas" w:eastAsia="Times New Roman" w:hAnsi="Consolas" w:cs="Consolas"/>
-                <w:color w:val="333333"/>
-                <w:sz w:val="16"/>
-                <w:szCs w:val="16"/>
-              </w:rPr>
-            </w:pPr>
-          </w:p>
-        </w:tc>
-      </w:tr>
-      <w:tr>
-        <w:tc>
-          <w:tcPr>
-            <w:tcW w:w="0" w:type="auto"/>
-            <w:shd w:val="clear" w:color="auto" w:fill="FFFFFF"/>
-            <w:tcMar>
-              <w:top w:w="0" w:type="dxa"/>
-              <w:left w:w="133" w:type="dxa"/>
-              <w:bottom w:w="0" w:type="dxa"/>
-              <w:right w:w="133" w:type="dxa"/>
-            </w:tcMar>
-            <w:hideMark/>
-          </w:tcPr>
-          <w:p>
-            <w:pPr>
-              <w:spacing w:after="0" w:line="243" w:lineRule="atLeast"/>
-              <w:rPr>
-                <w:rFonts w:ascii="Consolas" w:eastAsia="Times New Roman" w:hAnsi="Consolas" w:cs="Consolas"/>
-                <w:color w:val="333333"/>
-                <w:sz w:val="16"/>
-                <w:szCs w:val="16"/>
-              </w:rPr>
-            </w:pPr>
-          </w:p>
-        </w:tc>
-      </w:tr>
-      <w:tr>
-        <w:tc>
-          <w:tcPr>
-            <w:tcW w:w="0" w:type="auto"/>
-            <w:shd w:val="clear" w:color="auto" w:fill="FFFFFF"/>
-            <w:tcMar>
-              <w:top w:w="0" w:type="dxa"/>
-              <w:left w:w="133" w:type="dxa"/>
-              <w:bottom w:w="0" w:type="dxa"/>
-              <w:right w:w="133" w:type="dxa"/>
-            </w:tcMar>
-            <w:hideMark/>
-          </w:tcPr>
-          <w:p>
-            <w:pPr>
-              <w:spacing w:after="0" w:line="243" w:lineRule="atLeast"/>
-              <w:rPr>
-                <w:rFonts w:ascii="Consolas" w:eastAsia="Times New Roman" w:hAnsi="Consolas" w:cs="Consolas"/>
-                <w:color w:val="333333"/>
-                <w:sz w:val="16"/>
-                <w:szCs w:val="16"/>
-              </w:rPr>
-            </w:pPr>
-          </w:p>
-        </w:tc>
-      </w:tr>
-      <w:tr>
-        <w:tc>
-          <w:tcPr>
-            <w:tcW w:w="0" w:type="auto"/>
-            <w:shd w:val="clear" w:color="auto" w:fill="FFFFFF"/>
-            <w:tcMar>
-              <w:top w:w="0" w:type="dxa"/>
-              <w:left w:w="133" w:type="dxa"/>
-              <w:bottom w:w="0" w:type="dxa"/>
-              <w:right w:w="133" w:type="dxa"/>
-            </w:tcMar>
-            <w:hideMark/>
-          </w:tcPr>
-          <w:p>
-            <w:pPr>
-              <w:spacing w:after="0" w:line="243" w:lineRule="atLeast"/>
-              <w:rPr>
-                <w:rFonts w:ascii="Consolas" w:eastAsia="Times New Roman" w:hAnsi="Consolas" w:cs="Consolas"/>
-                <w:color w:val="333333"/>
-                <w:sz w:val="16"/>
-                <w:szCs w:val="16"/>
-              </w:rPr>
-            </w:pPr>
-            <w:r>
-              <w:rPr>
-                <w:rFonts w:ascii="Consolas" w:eastAsia="Times New Roman" w:hAnsi="Consolas" w:cs="Consolas"/>
-                <w:color w:val="333333"/>
-                <w:sz w:val="16"/>
-                <w:szCs w:val="16"/>
-              </w:rPr>
-              <w:t>--------------------------------------------------------------------</w:t>
-            </w:r>
-          </w:p>
-        </w:tc>
-      </w:tr>
-      <w:tr>
-        <w:tc>
-          <w:tcPr>
-            <w:tcW w:w="0" w:type="auto"/>
-            <w:shd w:val="clear" w:color="auto" w:fill="FFFFFF"/>
-            <w:tcMar>
-              <w:top w:w="0" w:type="dxa"/>
-              <w:left w:w="133" w:type="dxa"/>
-              <w:bottom w:w="0" w:type="dxa"/>
-              <w:right w:w="133" w:type="dxa"/>
-            </w:tcMar>
-            <w:hideMark/>
-          </w:tcPr>
-          <w:p>
-            <w:pPr>
-              <w:spacing w:after="0" w:line="243" w:lineRule="atLeast"/>
-              <w:rPr>
-                <w:rFonts w:ascii="Consolas" w:eastAsia="Times New Roman" w:hAnsi="Consolas" w:cs="Consolas"/>
-                <w:color w:val="333333"/>
-                <w:sz w:val="16"/>
-                <w:szCs w:val="16"/>
-              </w:rPr>
-            </w:pPr>
-            <w:r>
-              <w:rPr>
-                <w:rFonts w:ascii="Consolas" w:eastAsia="Times New Roman" w:hAnsi="Consolas" w:cs="Consolas"/>
-                <w:color w:val="333333"/>
-                <w:sz w:val="16"/>
-                <w:szCs w:val="16"/>
-              </w:rPr>
-              <w:t>Q3: Name 3 functions (or features) that mbed USB cable provided:</w:t>
-            </w:r>
-          </w:p>
-        </w:tc>
-      </w:tr>
-      <w:tr>
-        <w:tc>
-          <w:tcPr>
-            <w:tcW w:w="0" w:type="auto"/>
-            <w:shd w:val="clear" w:color="auto" w:fill="FFFFFF"/>
-            <w:tcMar>
-              <w:top w:w="0" w:type="dxa"/>
-              <w:left w:w="133" w:type="dxa"/>
-              <w:bottom w:w="0" w:type="dxa"/>
-              <w:right w:w="133" w:type="dxa"/>
-            </w:tcMar>
-            <w:hideMark/>
-          </w:tcPr>
-          <w:p>
-            <w:pPr>
-              <w:spacing w:after="0" w:line="243" w:lineRule="atLeast"/>
-              <w:rPr>
-                <w:rFonts w:ascii="Consolas" w:eastAsia="Times New Roman" w:hAnsi="Consolas" w:cs="Consolas"/>
-                <w:color w:val="333333"/>
-                <w:sz w:val="16"/>
-                <w:szCs w:val="16"/>
-              </w:rPr>
-            </w:pPr>
-          </w:p>
-        </w:tc>
-      </w:tr>
-      <w:tr>
-        <w:tc>
-          <w:tcPr>
-            <w:tcW w:w="0" w:type="auto"/>
-            <w:shd w:val="clear" w:color="auto" w:fill="FFFFFF"/>
-            <w:tcMar>
-              <w:top w:w="0" w:type="dxa"/>
-              <w:left w:w="133" w:type="dxa"/>
-              <w:bottom w:w="0" w:type="dxa"/>
-              <w:right w:w="133" w:type="dxa"/>
-            </w:tcMar>
-            <w:hideMark/>
-          </w:tcPr>
-          <w:p>
-            <w:pPr>
-              <w:spacing w:after="0" w:line="243" w:lineRule="atLeast"/>
-              <w:rPr>
-                <w:rFonts w:ascii="Consolas" w:hAnsi="Consolas" w:cs="Consolas"/>
-                <w:color w:val="333333"/>
-                <w:sz w:val="16"/>
-                <w:szCs w:val="16"/>
-              </w:rPr>
-            </w:pPr>
-            <w:r>
-              <w:rPr>
-                <w:rFonts w:ascii="Consolas" w:eastAsia="Times New Roman" w:hAnsi="Consolas" w:cs="Consolas"/>
-                <w:color w:val="333333"/>
-                <w:sz w:val="16"/>
-                <w:szCs w:val="16"/>
-              </w:rPr>
-              <w:t>1.</w:t>
-            </w:r>
-            <w:r>
-              <w:rPr>
-                <w:rFonts w:ascii="Consolas" w:hAnsi="Consolas" w:cs="Consolas" w:hint="eastAsia"/>
-                <w:color w:val="333333"/>
-                <w:sz w:val="16"/>
-                <w:szCs w:val="16"/>
-              </w:rPr>
-              <w:t xml:space="preserve"> Power supply</w:t>
-            </w:r>
-          </w:p>
-        </w:tc>
-      </w:tr>
-      <w:tr>
-        <w:tc>
-          <w:tcPr>
-            <w:tcW w:w="0" w:type="auto"/>
-            <w:shd w:val="clear" w:color="auto" w:fill="FFFFFF"/>
-            <w:tcMar>
-              <w:top w:w="0" w:type="dxa"/>
-              <w:left w:w="133" w:type="dxa"/>
-              <w:bottom w:w="0" w:type="dxa"/>
-              <w:right w:w="133" w:type="dxa"/>
-            </w:tcMar>
-            <w:hideMark/>
-          </w:tcPr>
-          <w:p>
-            <w:pPr>
-              <w:spacing w:after="0" w:line="243" w:lineRule="atLeast"/>
-              <w:rPr>
-                <w:rFonts w:ascii="Consolas" w:hAnsi="Consolas" w:cs="Consolas"/>
-                <w:color w:val="333333"/>
-                <w:sz w:val="16"/>
-                <w:szCs w:val="16"/>
-              </w:rPr>
-            </w:pPr>
-            <w:r>
-              <w:rPr>
-                <w:rFonts w:ascii="Consolas" w:eastAsia="Times New Roman" w:hAnsi="Consolas" w:cs="Consolas"/>
-                <w:color w:val="333333"/>
-                <w:sz w:val="16"/>
-                <w:szCs w:val="16"/>
-              </w:rPr>
-              <w:t>2.</w:t>
-            </w:r>
-            <w:r>
-              <w:rPr>
-                <w:rFonts w:ascii="Consolas" w:hAnsi="Consolas" w:cs="Consolas" w:hint="eastAsia"/>
-                <w:color w:val="333333"/>
-                <w:sz w:val="16"/>
-                <w:szCs w:val="16"/>
-              </w:rPr>
-              <w:t xml:space="preserve"> USB Disk</w:t>
-            </w:r>
-          </w:p>
-        </w:tc>
-      </w:tr>
-      <w:tr>
-        <w:tc>
-          <w:tcPr>
-            <w:tcW w:w="0" w:type="auto"/>
-            <w:shd w:val="clear" w:color="auto" w:fill="FFFFFF"/>
-            <w:tcMar>
-              <w:top w:w="0" w:type="dxa"/>
-              <w:left w:w="133" w:type="dxa"/>
-              <w:bottom w:w="0" w:type="dxa"/>
-              <w:right w:w="133" w:type="dxa"/>
-            </w:tcMar>
-            <w:hideMark/>
-          </w:tcPr>
-          <w:p>
-            <w:pPr>
-              <w:spacing w:after="0" w:line="243" w:lineRule="atLeast"/>
-              <w:rPr>
-                <w:rFonts w:ascii="Consolas" w:hAnsi="Consolas" w:cs="Consolas"/>
-                <w:color w:val="333333"/>
-                <w:sz w:val="16"/>
-                <w:szCs w:val="16"/>
-              </w:rPr>
-            </w:pPr>
-            <w:r>
-              <w:rPr>
-                <w:rFonts w:ascii="Consolas" w:eastAsia="Times New Roman" w:hAnsi="Consolas" w:cs="Consolas"/>
-                <w:color w:val="333333"/>
-                <w:sz w:val="16"/>
-                <w:szCs w:val="16"/>
-              </w:rPr>
-              <w:t>3.</w:t>
-            </w:r>
-            <w:r>
-              <w:rPr>
-                <w:rFonts w:ascii="Consolas" w:hAnsi="Consolas" w:cs="Consolas" w:hint="eastAsia"/>
-                <w:color w:val="333333"/>
-                <w:sz w:val="16"/>
-                <w:szCs w:val="16"/>
-              </w:rPr>
-              <w:t xml:space="preserve"> Serial communication</w:t>
-            </w:r>
-          </w:p>
-        </w:tc>
-      </w:tr>
-      <w:tr>
-        <w:tc>
-          <w:tcPr>
-            <w:tcW w:w="0" w:type="auto"/>
-            <w:shd w:val="clear" w:color="auto" w:fill="FFFFFF"/>
-            <w:tcMar>
-              <w:top w:w="0" w:type="dxa"/>
-              <w:left w:w="133" w:type="dxa"/>
-              <w:bottom w:w="0" w:type="dxa"/>
-              <w:right w:w="133" w:type="dxa"/>
-            </w:tcMar>
-            <w:hideMark/>
-          </w:tcPr>
-          <w:p>
-            <w:pPr>
-              <w:spacing w:after="0" w:line="243" w:lineRule="atLeast"/>
-              <w:rPr>
-                <w:rFonts w:ascii="Consolas" w:eastAsia="Times New Roman" w:hAnsi="Consolas" w:cs="Consolas"/>
-                <w:color w:val="333333"/>
-                <w:sz w:val="16"/>
-                <w:szCs w:val="16"/>
-              </w:rPr>
-            </w:pPr>
-          </w:p>
-        </w:tc>
-      </w:tr>
-      <w:tr>
-        <w:tc>
-          <w:tcPr>
-            <w:tcW w:w="0" w:type="auto"/>
-            <w:shd w:val="clear" w:color="auto" w:fill="FFFFFF"/>
-            <w:tcMar>
-              <w:top w:w="0" w:type="dxa"/>
-              <w:left w:w="133" w:type="dxa"/>
-              <w:bottom w:w="0" w:type="dxa"/>
-              <w:right w:w="133" w:type="dxa"/>
-            </w:tcMar>
-            <w:hideMark/>
-          </w:tcPr>
-          <w:p>
-            <w:pPr>
-              <w:spacing w:after="0" w:line="243" w:lineRule="atLeast"/>
-              <w:rPr>
-                <w:rFonts w:ascii="Consolas" w:eastAsia="Times New Roman" w:hAnsi="Consolas" w:cs="Consolas"/>
-                <w:color w:val="333333"/>
-                <w:sz w:val="16"/>
-                <w:szCs w:val="16"/>
-              </w:rPr>
-            </w:pPr>
-          </w:p>
-        </w:tc>
-      </w:tr>
-      <w:tr>
-        <w:tc>
-          <w:tcPr>
-            <w:tcW w:w="0" w:type="auto"/>
-            <w:shd w:val="clear" w:color="auto" w:fill="FFFFFF"/>
-            <w:tcMar>
-              <w:top w:w="0" w:type="dxa"/>
-              <w:left w:w="133" w:type="dxa"/>
-              <w:bottom w:w="0" w:type="dxa"/>
-              <w:right w:w="133" w:type="dxa"/>
-            </w:tcMar>
-            <w:hideMark/>
-          </w:tcPr>
-          <w:p>
-            <w:pPr>
-              <w:spacing w:after="0" w:line="243" w:lineRule="atLeast"/>
-              <w:rPr>
-                <w:rFonts w:ascii="Consolas" w:eastAsia="Times New Roman" w:hAnsi="Consolas" w:cs="Consolas"/>
-                <w:color w:val="333333"/>
-                <w:sz w:val="16"/>
-                <w:szCs w:val="16"/>
-              </w:rPr>
-            </w:pPr>
-            <w:r>
-              <w:rPr>
-                <w:rFonts w:ascii="Consolas" w:eastAsia="Times New Roman" w:hAnsi="Consolas" w:cs="Consolas"/>
-                <w:color w:val="333333"/>
-                <w:sz w:val="16"/>
-                <w:szCs w:val="16"/>
-              </w:rPr>
-              <w:t>--------------------------------------------------------------------</w:t>
-            </w:r>
-          </w:p>
-        </w:tc>
-      </w:tr>
-      <w:tr>
-        <w:tc>
-          <w:tcPr>
-            <w:tcW w:w="0" w:type="auto"/>
-            <w:shd w:val="clear" w:color="auto" w:fill="FFFFFF"/>
-            <w:tcMar>
-              <w:top w:w="0" w:type="dxa"/>
-              <w:left w:w="133" w:type="dxa"/>
-              <w:bottom w:w="0" w:type="dxa"/>
-              <w:right w:w="133" w:type="dxa"/>
-            </w:tcMar>
-            <w:hideMark/>
-          </w:tcPr>
-          <w:p>
-            <w:pPr>
-              <w:spacing w:after="0" w:line="243" w:lineRule="atLeast"/>
-              <w:rPr>
-                <w:rFonts w:ascii="Consolas" w:hAnsi="Consolas" w:cs="Consolas"/>
-                <w:color w:val="333333"/>
-                <w:sz w:val="16"/>
-                <w:szCs w:val="16"/>
-              </w:rPr>
-            </w:pPr>
-            <w:r>
-              <w:rPr>
-                <w:rFonts w:ascii="Consolas" w:eastAsia="Times New Roman" w:hAnsi="Consolas" w:cs="Consolas"/>
-                <w:color w:val="333333"/>
-                <w:sz w:val="16"/>
-                <w:szCs w:val="16"/>
-              </w:rPr>
-              <w:t>Q4: What is the name of the Ethernet PHY chip in the mbed board (LPC1768)?</w:t>
-            </w:r>
-          </w:p>
-          <w:p>
-            <w:pPr>
-              <w:spacing w:after="0" w:line="243" w:lineRule="atLeast"/>
-              <w:rPr>
-                <w:rFonts w:ascii="Consolas" w:hAnsi="Consolas" w:cs="Consolas"/>
-                <w:color w:val="333333"/>
-                <w:sz w:val="16"/>
-                <w:szCs w:val="16"/>
-              </w:rPr>
-            </w:pPr>
-            <w:r>
-              <w:rPr>
-                <w:rFonts w:ascii="Consolas" w:hAnsi="Consolas" w:cs="Consolas" w:hint="eastAsia"/>
-                <w:color w:val="333333"/>
-                <w:sz w:val="16"/>
-                <w:szCs w:val="16"/>
-              </w:rPr>
-              <w:t>TI DP83848J</w:t>
-            </w:r>
-          </w:p>
-        </w:tc>
-      </w:tr>
-      <w:tr>
-        <w:tc>
-          <w:tcPr>
-            <w:tcW w:w="0" w:type="auto"/>
-            <w:shd w:val="clear" w:color="auto" w:fill="FFFFFF"/>
-            <w:tcMar>
-              <w:top w:w="0" w:type="dxa"/>
-              <w:left w:w="133" w:type="dxa"/>
-              <w:bottom w:w="0" w:type="dxa"/>
-              <w:right w:w="133" w:type="dxa"/>
-            </w:tcMar>
-            <w:hideMark/>
-          </w:tcPr>
-          <w:p>
-            <w:pPr>
-              <w:spacing w:after="0" w:line="243" w:lineRule="atLeast"/>
-              <w:rPr>
-                <w:rFonts w:ascii="Consolas" w:eastAsia="Times New Roman" w:hAnsi="Consolas" w:cs="Consolas"/>
-                <w:color w:val="333333"/>
-                <w:sz w:val="16"/>
-                <w:szCs w:val="16"/>
-              </w:rPr>
-            </w:pPr>
-          </w:p>
-        </w:tc>
-      </w:tr>
-      <w:tr>
-        <w:tc>
-          <w:tcPr>
-            <w:tcW w:w="0" w:type="auto"/>
-            <w:shd w:val="clear" w:color="auto" w:fill="FFFFFF"/>
-            <w:tcMar>
-              <w:top w:w="0" w:type="dxa"/>
-              <w:left w:w="133" w:type="dxa"/>
-              <w:bottom w:w="0" w:type="dxa"/>
-              <w:right w:w="133" w:type="dxa"/>
-            </w:tcMar>
-            <w:hideMark/>
-          </w:tcPr>
-          <w:p>
-            <w:pPr>
-              <w:spacing w:after="0" w:line="243" w:lineRule="atLeast"/>
-              <w:rPr>
-                <w:rFonts w:ascii="Consolas" w:eastAsia="Times New Roman" w:hAnsi="Consolas" w:cs="Consolas"/>
-                <w:color w:val="333333"/>
-                <w:sz w:val="16"/>
-                <w:szCs w:val="16"/>
-              </w:rPr>
-            </w:pPr>
-          </w:p>
-        </w:tc>
-      </w:tr>
-      <w:tr>
-        <w:tc>
-          <w:tcPr>
-            <w:tcW w:w="0" w:type="auto"/>
-            <w:shd w:val="clear" w:color="auto" w:fill="FFFFFF"/>
-            <w:tcMar>
-              <w:top w:w="0" w:type="dxa"/>
-              <w:left w:w="133" w:type="dxa"/>
-              <w:bottom w:w="0" w:type="dxa"/>
-              <w:right w:w="133" w:type="dxa"/>
-            </w:tcMar>
-            <w:hideMark/>
-          </w:tcPr>
-          <w:p>
-            <w:pPr>
-              <w:spacing w:after="0" w:line="243" w:lineRule="atLeast"/>
-              <w:rPr>
-                <w:rFonts w:ascii="Consolas" w:eastAsia="Times New Roman" w:hAnsi="Consolas" w:cs="Consolas"/>
-                <w:color w:val="333333"/>
-                <w:sz w:val="16"/>
-                <w:szCs w:val="16"/>
-              </w:rPr>
-            </w:pPr>
-          </w:p>
-        </w:tc>
-      </w:tr>
-      <w:tr>
-        <w:tc>
-          <w:tcPr>
-            <w:tcW w:w="0" w:type="auto"/>
-            <w:shd w:val="clear" w:color="auto" w:fill="FFFFFF"/>
-            <w:tcMar>
-              <w:top w:w="0" w:type="dxa"/>
-              <w:left w:w="133" w:type="dxa"/>
-              <w:bottom w:w="0" w:type="dxa"/>
-              <w:right w:w="133" w:type="dxa"/>
-            </w:tcMar>
-            <w:hideMark/>
-          </w:tcPr>
-          <w:p>
-            <w:pPr>
-              <w:spacing w:after="0" w:line="243" w:lineRule="atLeast"/>
-              <w:rPr>
-                <w:rFonts w:ascii="Consolas" w:eastAsia="Times New Roman" w:hAnsi="Consolas" w:cs="Consolas"/>
-                <w:color w:val="333333"/>
-                <w:sz w:val="16"/>
-                <w:szCs w:val="16"/>
-              </w:rPr>
-            </w:pPr>
-          </w:p>
-        </w:tc>
-      </w:tr>
-      <w:tr>
-        <w:tc>
-          <w:tcPr>
-            <w:tcW w:w="0" w:type="auto"/>
-            <w:shd w:val="clear" w:color="auto" w:fill="FFFFFF"/>
-            <w:tcMar>
-              <w:top w:w="0" w:type="dxa"/>
-              <w:left w:w="133" w:type="dxa"/>
-              <w:bottom w:w="0" w:type="dxa"/>
-              <w:right w:w="133" w:type="dxa"/>
-            </w:tcMar>
-            <w:hideMark/>
-          </w:tcPr>
-          <w:p>
-            <w:pPr>
-              <w:spacing w:after="0" w:line="243" w:lineRule="atLeast"/>
-              <w:rPr>
-                <w:rFonts w:ascii="Consolas" w:eastAsia="Times New Roman" w:hAnsi="Consolas" w:cs="Consolas"/>
-                <w:color w:val="333333"/>
-                <w:sz w:val="16"/>
-                <w:szCs w:val="16"/>
-              </w:rPr>
-            </w:pPr>
-          </w:p>
-        </w:tc>
-      </w:tr>
-      <w:tr>
-        <w:tc>
-          <w:tcPr>
-            <w:tcW w:w="0" w:type="auto"/>
-            <w:shd w:val="clear" w:color="auto" w:fill="FFFFFF"/>
-            <w:tcMar>
-              <w:top w:w="0" w:type="dxa"/>
-              <w:left w:w="133" w:type="dxa"/>
-              <w:bottom w:w="0" w:type="dxa"/>
-              <w:right w:w="133" w:type="dxa"/>
-            </w:tcMar>
-            <w:hideMark/>
-          </w:tcPr>
-          <w:p>
-            <w:pPr>
-              <w:spacing w:after="0" w:line="243" w:lineRule="atLeast"/>
-              <w:rPr>
-                <w:rFonts w:ascii="Consolas" w:eastAsia="Times New Roman" w:hAnsi="Consolas" w:cs="Consolas"/>
-                <w:color w:val="333333"/>
-                <w:sz w:val="16"/>
-                <w:szCs w:val="16"/>
-              </w:rPr>
-            </w:pPr>
-            <w:r>
-              <w:rPr>
-                <w:rFonts w:ascii="Consolas" w:eastAsia="Times New Roman" w:hAnsi="Consolas" w:cs="Consolas"/>
-                <w:color w:val="333333"/>
-                <w:sz w:val="16"/>
-                <w:szCs w:val="16"/>
-              </w:rPr>
-              <w:t>--------------------------------------------------------------------</w:t>
-            </w:r>
-          </w:p>
-        </w:tc>
-      </w:tr>
-      <w:tr>
-        <w:tc>
-          <w:tcPr>
-            <w:tcW w:w="0" w:type="auto"/>
-            <w:shd w:val="clear" w:color="auto" w:fill="FFFFFF"/>
-            <w:tcMar>
-              <w:top w:w="0" w:type="dxa"/>
-              <w:left w:w="133" w:type="dxa"/>
-              <w:bottom w:w="0" w:type="dxa"/>
-              <w:right w:w="133" w:type="dxa"/>
-            </w:tcMar>
-            <w:hideMark/>
-          </w:tcPr>
-          <w:p>
-            <w:pPr>
-              <w:spacing w:after="0" w:line="243" w:lineRule="atLeast"/>
-              <w:rPr>
-                <w:rFonts w:ascii="Consolas" w:eastAsia="Times New Roman" w:hAnsi="Consolas" w:cs="Consolas"/>
-                <w:color w:val="333333"/>
-                <w:sz w:val="16"/>
-                <w:szCs w:val="16"/>
-              </w:rPr>
-            </w:pPr>
-            <w:r>
-              <w:rPr>
-                <w:rFonts w:ascii="Consolas" w:eastAsia="Times New Roman" w:hAnsi="Consolas" w:cs="Consolas"/>
-                <w:color w:val="333333"/>
-                <w:sz w:val="16"/>
-                <w:szCs w:val="16"/>
-              </w:rPr>
-              <w:t>Q5: Reference LPC17xx_UM10360.pdf (Chapter 2)</w:t>
-            </w:r>
-          </w:p>
-        </w:tc>
-      </w:tr>
-      <w:tr>
-        <w:tc>
-          <w:tcPr>
-            <w:tcW w:w="0" w:type="auto"/>
-            <w:shd w:val="clear" w:color="auto" w:fill="FFFFFF"/>
-            <w:tcMar>
-              <w:top w:w="0" w:type="dxa"/>
-              <w:left w:w="133" w:type="dxa"/>
-              <w:bottom w:w="0" w:type="dxa"/>
-              <w:right w:w="133" w:type="dxa"/>
-            </w:tcMar>
-            <w:hideMark/>
-          </w:tcPr>
-          <w:p>
-            <w:pPr>
-              <w:spacing w:after="0" w:line="243" w:lineRule="atLeast"/>
-              <w:rPr>
-                <w:rFonts w:ascii="Consolas" w:hAnsi="Consolas" w:cs="Consolas"/>
-                <w:color w:val="333333"/>
-                <w:sz w:val="16"/>
-                <w:szCs w:val="16"/>
-              </w:rPr>
-            </w:pPr>
-            <w:r>
-              <w:rPr>
-                <w:rFonts w:ascii="Consolas" w:eastAsia="Times New Roman" w:hAnsi="Consolas" w:cs="Consolas"/>
-                <w:color w:val="333333"/>
-                <w:sz w:val="16"/>
-                <w:szCs w:val="16"/>
-              </w:rPr>
-              <w:t xml:space="preserve">    What are the GPIO address window?</w:t>
-            </w:r>
-          </w:p>
-          <w:p>
-            <w:pPr>
-              <w:spacing w:after="0" w:line="243" w:lineRule="atLeast"/>
-              <w:rPr>
-                <w:rFonts w:ascii="Consolas" w:hAnsi="Consolas" w:cs="Consolas"/>
-                <w:color w:val="333333"/>
-                <w:sz w:val="16"/>
-                <w:szCs w:val="16"/>
-              </w:rPr>
-            </w:pPr>
-            <w:r>
-              <w:rPr>
-                <w:rFonts w:ascii="Consolas" w:hAnsi="Consolas" w:cs="Consolas" w:hint="eastAsia"/>
-                <w:color w:val="333333"/>
-                <w:sz w:val="16"/>
-                <w:szCs w:val="16"/>
-              </w:rPr>
-              <w:t xml:space="preserve">    0x2009 C000 </w:t>
-            </w:r>
-            <w:r>
-              <w:rPr>
-                <w:rFonts w:ascii="Consolas" w:hAnsi="Consolas" w:cs="Consolas"/>
-                <w:color w:val="333333"/>
-                <w:sz w:val="16"/>
-                <w:szCs w:val="16"/>
-              </w:rPr>
-              <w:t>–</w:t>
-            </w:r>
-            <w:r>
-              <w:rPr>
-                <w:rFonts w:ascii="Consolas" w:hAnsi="Consolas" w:cs="Consolas" w:hint="eastAsia"/>
-                <w:color w:val="333333"/>
-                <w:sz w:val="16"/>
-                <w:szCs w:val="16"/>
-              </w:rPr>
-              <w:t xml:space="preserve"> 0x2009 FFFF</w:t>
-            </w:r>
-          </w:p>
-        </w:tc>
-      </w:tr>
-      <w:tr>
-        <w:tc>
-          <w:tcPr>
-            <w:tcW w:w="0" w:type="auto"/>
-            <w:shd w:val="clear" w:color="auto" w:fill="FFFFFF"/>
-            <w:tcMar>
-              <w:top w:w="0" w:type="dxa"/>
-              <w:left w:w="133" w:type="dxa"/>
-              <w:bottom w:w="0" w:type="dxa"/>
-              <w:right w:w="133" w:type="dxa"/>
-            </w:tcMar>
-            <w:hideMark/>
-          </w:tcPr>
-          <w:p>
-            <w:pPr>
-              <w:spacing w:after="0" w:line="243" w:lineRule="atLeast"/>
-              <w:rPr>
-                <w:rFonts w:ascii="Consolas" w:eastAsia="Times New Roman" w:hAnsi="Consolas" w:cs="Consolas"/>
-                <w:color w:val="333333"/>
-                <w:sz w:val="16"/>
-                <w:szCs w:val="16"/>
-              </w:rPr>
-            </w:pPr>
-          </w:p>
-        </w:tc>
-      </w:tr>
-      <w:tr>
-        <w:tc>
-          <w:tcPr>
-            <w:tcW w:w="0" w:type="auto"/>
-            <w:shd w:val="clear" w:color="auto" w:fill="FFFFFF"/>
-            <w:tcMar>
-              <w:top w:w="0" w:type="dxa"/>
-              <w:left w:w="133" w:type="dxa"/>
-              <w:bottom w:w="0" w:type="dxa"/>
-              <w:right w:w="133" w:type="dxa"/>
-            </w:tcMar>
-            <w:hideMark/>
-          </w:tcPr>
-          <w:p>
-            <w:pPr>
-              <w:spacing w:after="0" w:line="243" w:lineRule="atLeast"/>
-              <w:rPr>
-                <w:rFonts w:ascii="Consolas" w:eastAsia="Times New Roman" w:hAnsi="Consolas" w:cs="Consolas"/>
-                <w:color w:val="333333"/>
-                <w:sz w:val="16"/>
-                <w:szCs w:val="16"/>
-              </w:rPr>
-            </w:pPr>
-          </w:p>
-        </w:tc>
-      </w:tr>
-      <w:tr>
-        <w:tc>
-          <w:tcPr>
-            <w:tcW w:w="0" w:type="auto"/>
-            <w:shd w:val="clear" w:color="auto" w:fill="FFFFFF"/>
-            <w:tcMar>
-              <w:top w:w="0" w:type="dxa"/>
-              <w:left w:w="133" w:type="dxa"/>
-              <w:bottom w:w="0" w:type="dxa"/>
-              <w:right w:w="133" w:type="dxa"/>
-            </w:tcMar>
-            <w:hideMark/>
-          </w:tcPr>
-          <w:p>
-            <w:pPr>
-              <w:spacing w:after="0" w:line="243" w:lineRule="atLeast"/>
-              <w:rPr>
-                <w:rFonts w:ascii="Consolas" w:eastAsia="Times New Roman" w:hAnsi="Consolas" w:cs="Consolas"/>
-                <w:color w:val="333333"/>
-                <w:sz w:val="16"/>
-                <w:szCs w:val="16"/>
-              </w:rPr>
-            </w:pPr>
-          </w:p>
-        </w:tc>
-      </w:tr>
-      <w:tr>
-        <w:tc>
-          <w:tcPr>
-            <w:tcW w:w="0" w:type="auto"/>
-            <w:shd w:val="clear" w:color="auto" w:fill="FFFFFF"/>
-            <w:tcMar>
-              <w:top w:w="0" w:type="dxa"/>
-              <w:left w:w="133" w:type="dxa"/>
-              <w:bottom w:w="0" w:type="dxa"/>
-              <w:right w:w="133" w:type="dxa"/>
-            </w:tcMar>
-            <w:hideMark/>
-          </w:tcPr>
-          <w:p>
-            <w:pPr>
-              <w:spacing w:after="0" w:line="243" w:lineRule="atLeast"/>
-              <w:rPr>
-                <w:rFonts w:ascii="Consolas" w:eastAsia="Times New Roman" w:hAnsi="Consolas" w:cs="Consolas"/>
-                <w:color w:val="333333"/>
-                <w:sz w:val="16"/>
-                <w:szCs w:val="16"/>
-              </w:rPr>
-            </w:pPr>
-          </w:p>
-        </w:tc>
-      </w:tr>
-      <w:tr>
-        <w:tc>
-          <w:tcPr>
-            <w:tcW w:w="0" w:type="auto"/>
-            <w:shd w:val="clear" w:color="auto" w:fill="FFFFFF"/>
-            <w:tcMar>
-              <w:top w:w="0" w:type="dxa"/>
-              <w:left w:w="133" w:type="dxa"/>
-              <w:bottom w:w="0" w:type="dxa"/>
-              <w:right w:w="133" w:type="dxa"/>
-            </w:tcMar>
-            <w:hideMark/>
-          </w:tcPr>
-          <w:p>
-            <w:pPr>
-              <w:spacing w:after="0" w:line="243" w:lineRule="atLeast"/>
-              <w:rPr>
-                <w:rFonts w:ascii="Consolas" w:eastAsia="Times New Roman" w:hAnsi="Consolas" w:cs="Consolas"/>
-                <w:color w:val="333333"/>
-                <w:sz w:val="16"/>
-                <w:szCs w:val="16"/>
-              </w:rPr>
-            </w:pPr>
-          </w:p>
-        </w:tc>
-      </w:tr>
-    </w:tbl>
-    <w:p>
-      <w:pPr>
-        <w:pStyle w:val="NoSpacing"/>
-      </w:pPr>
     </w:p>
     <w:sectPr>
       <w:footerReference w:type="default" r:id="rId10"/>
@@ -19250,7 +14639,7 @@
             <w:rPr>
               <w:noProof/>
             </w:rPr>
-            <w:t>6</w:t>
+            <w:t>7</w:t>
           </w:r>
         </w:fldSimple>
       </w:p>

</xml_diff>